<commit_message>
criei exer 6,7,8 e 9.
</commit_message>
<xml_diff>
--- a/cursoemvideo/aulas/Principais comandos em JavaScript.docx
+++ b/cursoemvideo/aulas/Principais comandos em JavaScript.docx
@@ -2575,7 +2575,7 @@
         <w:spacing w:line="405" w:lineRule="atLeast"/>
         <w:rPr>
           <w:rFonts w:ascii="Consolas" w:eastAsia="Times New Roman" w:hAnsi="Consolas" w:cs="Times New Roman"/>
-          <w:color w:val="D4D4D4"/>
+          <w:color w:val="6A9955"/>
           <w:sz w:val="24"/>
           <w:szCs w:val="24"/>
           <w:lang w:eastAsia="pt-PT"/>
@@ -2729,17 +2729,7 @@
           <w:szCs w:val="24"/>
           <w:lang w:eastAsia="pt-PT"/>
         </w:rPr>
-        <w:t xml:space="preserve">. </w:t>
-      </w:r>
-      <w:r>
-        <w:rPr>
-          <w:rFonts w:ascii="Consolas" w:eastAsia="Times New Roman" w:hAnsi="Consolas" w:cs="Times New Roman"/>
-          <w:color w:val="6A9955"/>
-          <w:sz w:val="24"/>
-          <w:szCs w:val="24"/>
-          <w:lang w:eastAsia="pt-PT"/>
-        </w:rPr>
-        <w:t>Obs. Esse seletor é o mais recente e mais recomendado.</w:t>
+        <w:t>. Obs. Esse seletor é o mais recente e mais recomendado.</w:t>
       </w:r>
     </w:p>
     <w:p>
@@ -2749,9 +2739,550 @@
         <w:rPr>
           <w:rFonts w:ascii="Consolas" w:eastAsia="Times New Roman" w:hAnsi="Consolas" w:cs="Times New Roman"/>
           <w:color w:val="D4D4D4"/>
-          <w:sz w:val="30"/>
-          <w:szCs w:val="30"/>
-          <w:lang w:eastAsia="pt-PT"/>
+          <w:sz w:val="24"/>
+          <w:szCs w:val="24"/>
+          <w:lang w:eastAsia="pt-PT"/>
+        </w:rPr>
+      </w:pPr>
+      <w:r>
+        <w:rPr>
+          <w:rFonts w:ascii="Consolas" w:eastAsia="Times New Roman" w:hAnsi="Consolas" w:cs="Times New Roman"/>
+          <w:color w:val="6A9955"/>
+          <w:sz w:val="24"/>
+          <w:szCs w:val="24"/>
+          <w:lang w:eastAsia="pt-PT"/>
+        </w:rPr>
+        <w:t>/*cria um efeito quando clicar, entrar e sari com o mouse */</w:t>
+      </w:r>
+    </w:p>
+    <w:p>
+      <w:pPr>
+        <w:shd w:val="clear" w:color="auto" w:fill="1E1E1E"/>
+        <w:spacing w:after="0" w:line="405" w:lineRule="atLeast"/>
+        <w:rPr>
+          <w:rFonts w:ascii="Consolas" w:eastAsia="Times New Roman" w:hAnsi="Consolas" w:cs="Times New Roman"/>
+          <w:color w:val="D4D4D4"/>
+          <w:sz w:val="24"/>
+          <w:szCs w:val="24"/>
+          <w:lang w:val="en-US" w:eastAsia="pt-PT"/>
+        </w:rPr>
+      </w:pPr>
+      <w:r>
+        <w:rPr>
+          <w:rFonts w:ascii="Consolas" w:eastAsia="Times New Roman" w:hAnsi="Consolas" w:cs="Times New Roman"/>
+          <w:color w:val="D4D4D4"/>
+          <w:sz w:val="24"/>
+          <w:szCs w:val="24"/>
+          <w:lang w:eastAsia="pt-PT"/>
+        </w:rPr>
+        <w:t xml:space="preserve">        </w:t>
+      </w:r>
+      <w:r>
+        <w:rPr>
+          <w:rFonts w:ascii="Consolas" w:eastAsia="Times New Roman" w:hAnsi="Consolas" w:cs="Times New Roman"/>
+          <w:color w:val="569CD6"/>
+          <w:sz w:val="24"/>
+          <w:szCs w:val="24"/>
+          <w:lang w:val="en-US" w:eastAsia="pt-PT"/>
+        </w:rPr>
+        <w:t>var</w:t>
+      </w:r>
+      <w:r>
+        <w:rPr>
+          <w:rFonts w:ascii="Consolas" w:eastAsia="Times New Roman" w:hAnsi="Consolas" w:cs="Times New Roman"/>
+          <w:color w:val="D4D4D4"/>
+          <w:sz w:val="24"/>
+          <w:szCs w:val="24"/>
+          <w:lang w:val="en-US" w:eastAsia="pt-PT"/>
+        </w:rPr>
+        <w:t xml:space="preserve"> </w:t>
+      </w:r>
+      <w:r>
+        <w:rPr>
+          <w:rFonts w:ascii="Consolas" w:eastAsia="Times New Roman" w:hAnsi="Consolas" w:cs="Times New Roman"/>
+          <w:color w:val="9CDCFE"/>
+          <w:sz w:val="24"/>
+          <w:szCs w:val="24"/>
+          <w:lang w:val="en-US" w:eastAsia="pt-PT"/>
+        </w:rPr>
+        <w:t>a</w:t>
+      </w:r>
+      <w:r>
+        <w:rPr>
+          <w:rFonts w:ascii="Consolas" w:eastAsia="Times New Roman" w:hAnsi="Consolas" w:cs="Times New Roman"/>
+          <w:color w:val="D4D4D4"/>
+          <w:sz w:val="24"/>
+          <w:szCs w:val="24"/>
+          <w:lang w:val="en-US" w:eastAsia="pt-PT"/>
+        </w:rPr>
+        <w:t xml:space="preserve"> = </w:t>
+      </w:r>
+      <w:proofErr w:type="spellStart"/>
+      <w:proofErr w:type="gramStart"/>
+      <w:r>
+        <w:rPr>
+          <w:rFonts w:ascii="Consolas" w:eastAsia="Times New Roman" w:hAnsi="Consolas" w:cs="Times New Roman"/>
+          <w:color w:val="9CDCFE"/>
+          <w:sz w:val="24"/>
+          <w:szCs w:val="24"/>
+          <w:lang w:val="en-US" w:eastAsia="pt-PT"/>
+        </w:rPr>
+        <w:t>window</w:t>
+      </w:r>
+      <w:r>
+        <w:rPr>
+          <w:rFonts w:ascii="Consolas" w:eastAsia="Times New Roman" w:hAnsi="Consolas" w:cs="Times New Roman"/>
+          <w:color w:val="D4D4D4"/>
+          <w:sz w:val="24"/>
+          <w:szCs w:val="24"/>
+          <w:lang w:val="en-US" w:eastAsia="pt-PT"/>
+        </w:rPr>
+        <w:t>.</w:t>
+      </w:r>
+      <w:r>
+        <w:rPr>
+          <w:rFonts w:ascii="Consolas" w:eastAsia="Times New Roman" w:hAnsi="Consolas" w:cs="Times New Roman"/>
+          <w:color w:val="9CDCFE"/>
+          <w:sz w:val="24"/>
+          <w:szCs w:val="24"/>
+          <w:lang w:val="en-US" w:eastAsia="pt-PT"/>
+        </w:rPr>
+        <w:t>document</w:t>
+      </w:r>
+      <w:proofErr w:type="gramEnd"/>
+      <w:r>
+        <w:rPr>
+          <w:rFonts w:ascii="Consolas" w:eastAsia="Times New Roman" w:hAnsi="Consolas" w:cs="Times New Roman"/>
+          <w:color w:val="D4D4D4"/>
+          <w:sz w:val="24"/>
+          <w:szCs w:val="24"/>
+          <w:lang w:val="en-US" w:eastAsia="pt-PT"/>
+        </w:rPr>
+        <w:t>.</w:t>
+      </w:r>
+      <w:r>
+        <w:rPr>
+          <w:rFonts w:ascii="Consolas" w:eastAsia="Times New Roman" w:hAnsi="Consolas" w:cs="Times New Roman"/>
+          <w:color w:val="DCDCAA"/>
+          <w:sz w:val="24"/>
+          <w:szCs w:val="24"/>
+          <w:lang w:val="en-US" w:eastAsia="pt-PT"/>
+        </w:rPr>
+        <w:t>getElementById</w:t>
+      </w:r>
+      <w:proofErr w:type="spellEnd"/>
+      <w:r>
+        <w:rPr>
+          <w:rFonts w:ascii="Consolas" w:eastAsia="Times New Roman" w:hAnsi="Consolas" w:cs="Times New Roman"/>
+          <w:color w:val="D4D4D4"/>
+          <w:sz w:val="24"/>
+          <w:szCs w:val="24"/>
+          <w:lang w:val="en-US" w:eastAsia="pt-PT"/>
+        </w:rPr>
+        <w:t>(</w:t>
+      </w:r>
+      <w:r>
+        <w:rPr>
+          <w:rFonts w:ascii="Consolas" w:eastAsia="Times New Roman" w:hAnsi="Consolas" w:cs="Times New Roman"/>
+          <w:color w:val="CE9178"/>
+          <w:sz w:val="24"/>
+          <w:szCs w:val="24"/>
+          <w:lang w:val="en-US" w:eastAsia="pt-PT"/>
+        </w:rPr>
+        <w:t>'area'</w:t>
+      </w:r>
+      <w:r>
+        <w:rPr>
+          <w:rFonts w:ascii="Consolas" w:eastAsia="Times New Roman" w:hAnsi="Consolas" w:cs="Times New Roman"/>
+          <w:color w:val="D4D4D4"/>
+          <w:sz w:val="24"/>
+          <w:szCs w:val="24"/>
+          <w:lang w:val="en-US" w:eastAsia="pt-PT"/>
+        </w:rPr>
+        <w:t>)</w:t>
+      </w:r>
+    </w:p>
+    <w:p>
+      <w:pPr>
+        <w:shd w:val="clear" w:color="auto" w:fill="1E1E1E"/>
+        <w:spacing w:after="0" w:line="405" w:lineRule="atLeast"/>
+        <w:rPr>
+          <w:rFonts w:ascii="Consolas" w:eastAsia="Times New Roman" w:hAnsi="Consolas" w:cs="Times New Roman"/>
+          <w:color w:val="D4D4D4"/>
+          <w:sz w:val="24"/>
+          <w:szCs w:val="24"/>
+          <w:lang w:val="en-US" w:eastAsia="pt-PT"/>
+        </w:rPr>
+      </w:pPr>
+      <w:r>
+        <w:rPr>
+          <w:rFonts w:ascii="Consolas" w:eastAsia="Times New Roman" w:hAnsi="Consolas" w:cs="Times New Roman"/>
+          <w:color w:val="D4D4D4"/>
+          <w:sz w:val="24"/>
+          <w:szCs w:val="24"/>
+          <w:lang w:val="en-US" w:eastAsia="pt-PT"/>
+        </w:rPr>
+        <w:t xml:space="preserve">        </w:t>
+      </w:r>
+      <w:proofErr w:type="spellStart"/>
+      <w:proofErr w:type="gramStart"/>
+      <w:r>
+        <w:rPr>
+          <w:rFonts w:ascii="Consolas" w:eastAsia="Times New Roman" w:hAnsi="Consolas" w:cs="Times New Roman"/>
+          <w:color w:val="9CDCFE"/>
+          <w:sz w:val="24"/>
+          <w:szCs w:val="24"/>
+          <w:lang w:val="en-US" w:eastAsia="pt-PT"/>
+        </w:rPr>
+        <w:t>a</w:t>
+      </w:r>
+      <w:r>
+        <w:rPr>
+          <w:rFonts w:ascii="Consolas" w:eastAsia="Times New Roman" w:hAnsi="Consolas" w:cs="Times New Roman"/>
+          <w:color w:val="D4D4D4"/>
+          <w:sz w:val="24"/>
+          <w:szCs w:val="24"/>
+          <w:lang w:val="en-US" w:eastAsia="pt-PT"/>
+        </w:rPr>
+        <w:t>.</w:t>
+      </w:r>
+      <w:r>
+        <w:rPr>
+          <w:rFonts w:ascii="Consolas" w:eastAsia="Times New Roman" w:hAnsi="Consolas" w:cs="Times New Roman"/>
+          <w:color w:val="DCDCAA"/>
+          <w:sz w:val="24"/>
+          <w:szCs w:val="24"/>
+          <w:lang w:val="en-US" w:eastAsia="pt-PT"/>
+        </w:rPr>
+        <w:t>addEventListener</w:t>
+      </w:r>
+      <w:proofErr w:type="spellEnd"/>
+      <w:proofErr w:type="gramEnd"/>
+      <w:r>
+        <w:rPr>
+          <w:rFonts w:ascii="Consolas" w:eastAsia="Times New Roman" w:hAnsi="Consolas" w:cs="Times New Roman"/>
+          <w:color w:val="D4D4D4"/>
+          <w:sz w:val="24"/>
+          <w:szCs w:val="24"/>
+          <w:lang w:val="en-US" w:eastAsia="pt-PT"/>
+        </w:rPr>
+        <w:t>(</w:t>
+      </w:r>
+      <w:r>
+        <w:rPr>
+          <w:rFonts w:ascii="Consolas" w:eastAsia="Times New Roman" w:hAnsi="Consolas" w:cs="Times New Roman"/>
+          <w:color w:val="CE9178"/>
+          <w:sz w:val="24"/>
+          <w:szCs w:val="24"/>
+          <w:lang w:val="en-US" w:eastAsia="pt-PT"/>
+        </w:rPr>
+        <w:t>'click'</w:t>
+      </w:r>
+      <w:r>
+        <w:rPr>
+          <w:rFonts w:ascii="Consolas" w:eastAsia="Times New Roman" w:hAnsi="Consolas" w:cs="Times New Roman"/>
+          <w:color w:val="D4D4D4"/>
+          <w:sz w:val="24"/>
+          <w:szCs w:val="24"/>
+          <w:lang w:val="en-US" w:eastAsia="pt-PT"/>
+        </w:rPr>
+        <w:t xml:space="preserve">, </w:t>
+      </w:r>
+      <w:proofErr w:type="spellStart"/>
+      <w:r>
+        <w:rPr>
+          <w:rFonts w:ascii="Consolas" w:eastAsia="Times New Roman" w:hAnsi="Consolas" w:cs="Times New Roman"/>
+          <w:color w:val="DCDCAA"/>
+          <w:sz w:val="24"/>
+          <w:szCs w:val="24"/>
+          <w:lang w:val="en-US" w:eastAsia="pt-PT"/>
+        </w:rPr>
+        <w:t>clicar</w:t>
+      </w:r>
+      <w:proofErr w:type="spellEnd"/>
+      <w:r>
+        <w:rPr>
+          <w:rFonts w:ascii="Consolas" w:eastAsia="Times New Roman" w:hAnsi="Consolas" w:cs="Times New Roman"/>
+          <w:color w:val="D4D4D4"/>
+          <w:sz w:val="24"/>
+          <w:szCs w:val="24"/>
+          <w:lang w:val="en-US" w:eastAsia="pt-PT"/>
+        </w:rPr>
+        <w:t>)</w:t>
+      </w:r>
+    </w:p>
+    <w:p>
+      <w:pPr>
+        <w:shd w:val="clear" w:color="auto" w:fill="1E1E1E"/>
+        <w:spacing w:after="0" w:line="405" w:lineRule="atLeast"/>
+        <w:rPr>
+          <w:rFonts w:ascii="Consolas" w:eastAsia="Times New Roman" w:hAnsi="Consolas" w:cs="Times New Roman"/>
+          <w:color w:val="D4D4D4"/>
+          <w:sz w:val="24"/>
+          <w:szCs w:val="24"/>
+          <w:lang w:val="en-US" w:eastAsia="pt-PT"/>
+        </w:rPr>
+      </w:pPr>
+      <w:r>
+        <w:rPr>
+          <w:rFonts w:ascii="Consolas" w:eastAsia="Times New Roman" w:hAnsi="Consolas" w:cs="Times New Roman"/>
+          <w:color w:val="D4D4D4"/>
+          <w:sz w:val="24"/>
+          <w:szCs w:val="24"/>
+          <w:lang w:val="en-US" w:eastAsia="pt-PT"/>
+        </w:rPr>
+        <w:t xml:space="preserve">        </w:t>
+      </w:r>
+      <w:proofErr w:type="spellStart"/>
+      <w:proofErr w:type="gramStart"/>
+      <w:r>
+        <w:rPr>
+          <w:rFonts w:ascii="Consolas" w:eastAsia="Times New Roman" w:hAnsi="Consolas" w:cs="Times New Roman"/>
+          <w:color w:val="9CDCFE"/>
+          <w:sz w:val="24"/>
+          <w:szCs w:val="24"/>
+          <w:lang w:val="en-US" w:eastAsia="pt-PT"/>
+        </w:rPr>
+        <w:t>a</w:t>
+      </w:r>
+      <w:r>
+        <w:rPr>
+          <w:rFonts w:ascii="Consolas" w:eastAsia="Times New Roman" w:hAnsi="Consolas" w:cs="Times New Roman"/>
+          <w:color w:val="D4D4D4"/>
+          <w:sz w:val="24"/>
+          <w:szCs w:val="24"/>
+          <w:lang w:val="en-US" w:eastAsia="pt-PT"/>
+        </w:rPr>
+        <w:t>.</w:t>
+      </w:r>
+      <w:r>
+        <w:rPr>
+          <w:rFonts w:ascii="Consolas" w:eastAsia="Times New Roman" w:hAnsi="Consolas" w:cs="Times New Roman"/>
+          <w:color w:val="DCDCAA"/>
+          <w:sz w:val="24"/>
+          <w:szCs w:val="24"/>
+          <w:lang w:val="en-US" w:eastAsia="pt-PT"/>
+        </w:rPr>
+        <w:t>addEventListener</w:t>
+      </w:r>
+      <w:proofErr w:type="spellEnd"/>
+      <w:proofErr w:type="gramEnd"/>
+      <w:r>
+        <w:rPr>
+          <w:rFonts w:ascii="Consolas" w:eastAsia="Times New Roman" w:hAnsi="Consolas" w:cs="Times New Roman"/>
+          <w:color w:val="D4D4D4"/>
+          <w:sz w:val="24"/>
+          <w:szCs w:val="24"/>
+          <w:lang w:val="en-US" w:eastAsia="pt-PT"/>
+        </w:rPr>
+        <w:t>(</w:t>
+      </w:r>
+      <w:r>
+        <w:rPr>
+          <w:rFonts w:ascii="Consolas" w:eastAsia="Times New Roman" w:hAnsi="Consolas" w:cs="Times New Roman"/>
+          <w:color w:val="CE9178"/>
+          <w:sz w:val="24"/>
+          <w:szCs w:val="24"/>
+          <w:lang w:val="en-US" w:eastAsia="pt-PT"/>
+        </w:rPr>
+        <w:t>'</w:t>
+      </w:r>
+      <w:proofErr w:type="spellStart"/>
+      <w:r>
+        <w:rPr>
+          <w:rFonts w:ascii="Consolas" w:eastAsia="Times New Roman" w:hAnsi="Consolas" w:cs="Times New Roman"/>
+          <w:color w:val="CE9178"/>
+          <w:sz w:val="24"/>
+          <w:szCs w:val="24"/>
+          <w:lang w:val="en-US" w:eastAsia="pt-PT"/>
+        </w:rPr>
+        <w:t>mouseenter</w:t>
+      </w:r>
+      <w:proofErr w:type="spellEnd"/>
+      <w:r>
+        <w:rPr>
+          <w:rFonts w:ascii="Consolas" w:eastAsia="Times New Roman" w:hAnsi="Consolas" w:cs="Times New Roman"/>
+          <w:color w:val="CE9178"/>
+          <w:sz w:val="24"/>
+          <w:szCs w:val="24"/>
+          <w:lang w:val="en-US" w:eastAsia="pt-PT"/>
+        </w:rPr>
+        <w:t>'</w:t>
+      </w:r>
+      <w:r>
+        <w:rPr>
+          <w:rFonts w:ascii="Consolas" w:eastAsia="Times New Roman" w:hAnsi="Consolas" w:cs="Times New Roman"/>
+          <w:color w:val="D4D4D4"/>
+          <w:sz w:val="24"/>
+          <w:szCs w:val="24"/>
+          <w:lang w:val="en-US" w:eastAsia="pt-PT"/>
+        </w:rPr>
+        <w:t xml:space="preserve">, </w:t>
+      </w:r>
+      <w:proofErr w:type="spellStart"/>
+      <w:r>
+        <w:rPr>
+          <w:rFonts w:ascii="Consolas" w:eastAsia="Times New Roman" w:hAnsi="Consolas" w:cs="Times New Roman"/>
+          <w:color w:val="DCDCAA"/>
+          <w:sz w:val="24"/>
+          <w:szCs w:val="24"/>
+          <w:lang w:val="en-US" w:eastAsia="pt-PT"/>
+        </w:rPr>
+        <w:t>entrar</w:t>
+      </w:r>
+      <w:proofErr w:type="spellEnd"/>
+      <w:r>
+        <w:rPr>
+          <w:rFonts w:ascii="Consolas" w:eastAsia="Times New Roman" w:hAnsi="Consolas" w:cs="Times New Roman"/>
+          <w:color w:val="D4D4D4"/>
+          <w:sz w:val="24"/>
+          <w:szCs w:val="24"/>
+          <w:lang w:val="en-US" w:eastAsia="pt-PT"/>
+        </w:rPr>
+        <w:t>)</w:t>
+      </w:r>
+    </w:p>
+    <w:p>
+      <w:pPr>
+        <w:shd w:val="clear" w:color="auto" w:fill="1E1E1E"/>
+        <w:spacing w:after="0" w:line="405" w:lineRule="atLeast"/>
+        <w:rPr>
+          <w:rFonts w:ascii="Consolas" w:eastAsia="Times New Roman" w:hAnsi="Consolas" w:cs="Times New Roman"/>
+          <w:color w:val="D4D4D4"/>
+          <w:sz w:val="24"/>
+          <w:szCs w:val="24"/>
+          <w:lang w:val="en-US" w:eastAsia="pt-PT"/>
+        </w:rPr>
+      </w:pPr>
+      <w:r>
+        <w:rPr>
+          <w:rFonts w:ascii="Consolas" w:eastAsia="Times New Roman" w:hAnsi="Consolas" w:cs="Times New Roman"/>
+          <w:color w:val="D4D4D4"/>
+          <w:sz w:val="24"/>
+          <w:szCs w:val="24"/>
+          <w:lang w:val="en-US" w:eastAsia="pt-PT"/>
+        </w:rPr>
+        <w:t xml:space="preserve">        </w:t>
+      </w:r>
+      <w:proofErr w:type="spellStart"/>
+      <w:proofErr w:type="gramStart"/>
+      <w:r>
+        <w:rPr>
+          <w:rFonts w:ascii="Consolas" w:eastAsia="Times New Roman" w:hAnsi="Consolas" w:cs="Times New Roman"/>
+          <w:color w:val="9CDCFE"/>
+          <w:sz w:val="24"/>
+          <w:szCs w:val="24"/>
+          <w:lang w:val="en-US" w:eastAsia="pt-PT"/>
+        </w:rPr>
+        <w:t>a</w:t>
+      </w:r>
+      <w:r>
+        <w:rPr>
+          <w:rFonts w:ascii="Consolas" w:eastAsia="Times New Roman" w:hAnsi="Consolas" w:cs="Times New Roman"/>
+          <w:color w:val="D4D4D4"/>
+          <w:sz w:val="24"/>
+          <w:szCs w:val="24"/>
+          <w:lang w:val="en-US" w:eastAsia="pt-PT"/>
+        </w:rPr>
+        <w:t>.</w:t>
+      </w:r>
+      <w:r>
+        <w:rPr>
+          <w:rFonts w:ascii="Consolas" w:eastAsia="Times New Roman" w:hAnsi="Consolas" w:cs="Times New Roman"/>
+          <w:color w:val="DCDCAA"/>
+          <w:sz w:val="24"/>
+          <w:szCs w:val="24"/>
+          <w:lang w:val="en-US" w:eastAsia="pt-PT"/>
+        </w:rPr>
+        <w:t>addEventListener</w:t>
+      </w:r>
+      <w:proofErr w:type="spellEnd"/>
+      <w:proofErr w:type="gramEnd"/>
+      <w:r>
+        <w:rPr>
+          <w:rFonts w:ascii="Consolas" w:eastAsia="Times New Roman" w:hAnsi="Consolas" w:cs="Times New Roman"/>
+          <w:color w:val="D4D4D4"/>
+          <w:sz w:val="24"/>
+          <w:szCs w:val="24"/>
+          <w:lang w:val="en-US" w:eastAsia="pt-PT"/>
+        </w:rPr>
+        <w:t>(</w:t>
+      </w:r>
+      <w:r>
+        <w:rPr>
+          <w:rFonts w:ascii="Consolas" w:eastAsia="Times New Roman" w:hAnsi="Consolas" w:cs="Times New Roman"/>
+          <w:color w:val="CE9178"/>
+          <w:sz w:val="24"/>
+          <w:szCs w:val="24"/>
+          <w:lang w:val="en-US" w:eastAsia="pt-PT"/>
+        </w:rPr>
+        <w:t>'</w:t>
+      </w:r>
+      <w:proofErr w:type="spellStart"/>
+      <w:r>
+        <w:rPr>
+          <w:rFonts w:ascii="Consolas" w:eastAsia="Times New Roman" w:hAnsi="Consolas" w:cs="Times New Roman"/>
+          <w:color w:val="CE9178"/>
+          <w:sz w:val="24"/>
+          <w:szCs w:val="24"/>
+          <w:lang w:val="en-US" w:eastAsia="pt-PT"/>
+        </w:rPr>
+        <w:t>mouseout</w:t>
+      </w:r>
+      <w:proofErr w:type="spellEnd"/>
+      <w:r>
+        <w:rPr>
+          <w:rFonts w:ascii="Consolas" w:eastAsia="Times New Roman" w:hAnsi="Consolas" w:cs="Times New Roman"/>
+          <w:color w:val="CE9178"/>
+          <w:sz w:val="24"/>
+          <w:szCs w:val="24"/>
+          <w:lang w:val="en-US" w:eastAsia="pt-PT"/>
+        </w:rPr>
+        <w:t>'</w:t>
+      </w:r>
+      <w:r>
+        <w:rPr>
+          <w:rFonts w:ascii="Consolas" w:eastAsia="Times New Roman" w:hAnsi="Consolas" w:cs="Times New Roman"/>
+          <w:color w:val="D4D4D4"/>
+          <w:sz w:val="24"/>
+          <w:szCs w:val="24"/>
+          <w:lang w:val="en-US" w:eastAsia="pt-PT"/>
+        </w:rPr>
+        <w:t xml:space="preserve">, </w:t>
+      </w:r>
+      <w:proofErr w:type="spellStart"/>
+      <w:r>
+        <w:rPr>
+          <w:rFonts w:ascii="Consolas" w:eastAsia="Times New Roman" w:hAnsi="Consolas" w:cs="Times New Roman"/>
+          <w:color w:val="DCDCAA"/>
+          <w:sz w:val="24"/>
+          <w:szCs w:val="24"/>
+          <w:lang w:val="en-US" w:eastAsia="pt-PT"/>
+        </w:rPr>
+        <w:t>sair</w:t>
+      </w:r>
+      <w:proofErr w:type="spellEnd"/>
+      <w:r>
+        <w:rPr>
+          <w:rFonts w:ascii="Consolas" w:eastAsia="Times New Roman" w:hAnsi="Consolas" w:cs="Times New Roman"/>
+          <w:color w:val="D4D4D4"/>
+          <w:sz w:val="24"/>
+          <w:szCs w:val="24"/>
+          <w:lang w:val="en-US" w:eastAsia="pt-PT"/>
+        </w:rPr>
+        <w:t>)</w:t>
+      </w:r>
+    </w:p>
+    <w:p>
+      <w:pPr>
+        <w:shd w:val="clear" w:color="auto" w:fill="1E1E1E"/>
+        <w:spacing w:after="0" w:line="405" w:lineRule="atLeast"/>
+        <w:rPr>
+          <w:rFonts w:ascii="Consolas" w:eastAsia="Times New Roman" w:hAnsi="Consolas" w:cs="Times New Roman"/>
+          <w:color w:val="D4D4D4"/>
+          <w:sz w:val="24"/>
+          <w:szCs w:val="24"/>
+          <w:lang w:val="en-US" w:eastAsia="pt-PT"/>
         </w:rPr>
       </w:pPr>
     </w:p>
@@ -2764,7 +3295,304 @@
           <w:color w:val="D4D4D4"/>
           <w:sz w:val="24"/>
           <w:szCs w:val="24"/>
-          <w:lang w:eastAsia="pt-PT"/>
+          <w:lang w:val="en-US" w:eastAsia="pt-PT"/>
+        </w:rPr>
+      </w:pPr>
+      <w:r>
+        <w:rPr>
+          <w:rFonts w:ascii="Consolas" w:eastAsia="Times New Roman" w:hAnsi="Consolas" w:cs="Times New Roman"/>
+          <w:color w:val="D4D4D4"/>
+          <w:sz w:val="24"/>
+          <w:szCs w:val="24"/>
+          <w:lang w:val="en-US" w:eastAsia="pt-PT"/>
+        </w:rPr>
+        <w:t xml:space="preserve">        </w:t>
+      </w:r>
+      <w:r>
+        <w:rPr>
+          <w:rFonts w:ascii="Consolas" w:eastAsia="Times New Roman" w:hAnsi="Consolas" w:cs="Times New Roman"/>
+          <w:color w:val="569CD6"/>
+          <w:sz w:val="24"/>
+          <w:szCs w:val="24"/>
+          <w:lang w:val="en-US" w:eastAsia="pt-PT"/>
+        </w:rPr>
+        <w:t>function</w:t>
+      </w:r>
+      <w:r>
+        <w:rPr>
+          <w:rFonts w:ascii="Consolas" w:eastAsia="Times New Roman" w:hAnsi="Consolas" w:cs="Times New Roman"/>
+          <w:color w:val="D4D4D4"/>
+          <w:sz w:val="24"/>
+          <w:szCs w:val="24"/>
+          <w:lang w:val="en-US" w:eastAsia="pt-PT"/>
+        </w:rPr>
+        <w:t xml:space="preserve"> </w:t>
+      </w:r>
+      <w:proofErr w:type="spellStart"/>
+      <w:proofErr w:type="gramStart"/>
+      <w:r>
+        <w:rPr>
+          <w:rFonts w:ascii="Consolas" w:eastAsia="Times New Roman" w:hAnsi="Consolas" w:cs="Times New Roman"/>
+          <w:color w:val="DCDCAA"/>
+          <w:sz w:val="24"/>
+          <w:szCs w:val="24"/>
+          <w:lang w:val="en-US" w:eastAsia="pt-PT"/>
+        </w:rPr>
+        <w:t>clicar</w:t>
+      </w:r>
+      <w:proofErr w:type="spellEnd"/>
+      <w:r>
+        <w:rPr>
+          <w:rFonts w:ascii="Consolas" w:eastAsia="Times New Roman" w:hAnsi="Consolas" w:cs="Times New Roman"/>
+          <w:color w:val="D4D4D4"/>
+          <w:sz w:val="24"/>
+          <w:szCs w:val="24"/>
+          <w:lang w:val="en-US" w:eastAsia="pt-PT"/>
+        </w:rPr>
+        <w:t>(</w:t>
+      </w:r>
+      <w:proofErr w:type="gramEnd"/>
+      <w:r>
+        <w:rPr>
+          <w:rFonts w:ascii="Consolas" w:eastAsia="Times New Roman" w:hAnsi="Consolas" w:cs="Times New Roman"/>
+          <w:color w:val="D4D4D4"/>
+          <w:sz w:val="24"/>
+          <w:szCs w:val="24"/>
+          <w:lang w:val="en-US" w:eastAsia="pt-PT"/>
+        </w:rPr>
+        <w:t>) {</w:t>
+      </w:r>
+    </w:p>
+    <w:p>
+      <w:pPr>
+        <w:shd w:val="clear" w:color="auto" w:fill="1E1E1E"/>
+        <w:spacing w:after="0" w:line="405" w:lineRule="atLeast"/>
+        <w:rPr>
+          <w:rFonts w:ascii="Consolas" w:eastAsia="Times New Roman" w:hAnsi="Consolas" w:cs="Times New Roman"/>
+          <w:color w:val="D4D4D4"/>
+          <w:sz w:val="24"/>
+          <w:szCs w:val="24"/>
+          <w:lang w:val="en-US" w:eastAsia="pt-PT"/>
+        </w:rPr>
+      </w:pPr>
+      <w:r>
+        <w:rPr>
+          <w:rFonts w:ascii="Consolas" w:eastAsia="Times New Roman" w:hAnsi="Consolas" w:cs="Times New Roman"/>
+          <w:color w:val="D4D4D4"/>
+          <w:sz w:val="24"/>
+          <w:szCs w:val="24"/>
+          <w:lang w:val="en-US" w:eastAsia="pt-PT"/>
+        </w:rPr>
+        <w:lastRenderedPageBreak/>
+        <w:t xml:space="preserve">        </w:t>
+      </w:r>
+      <w:proofErr w:type="spellStart"/>
+      <w:proofErr w:type="gramStart"/>
+      <w:r>
+        <w:rPr>
+          <w:rFonts w:ascii="Consolas" w:eastAsia="Times New Roman" w:hAnsi="Consolas" w:cs="Times New Roman"/>
+          <w:color w:val="9CDCFE"/>
+          <w:sz w:val="24"/>
+          <w:szCs w:val="24"/>
+          <w:lang w:val="en-US" w:eastAsia="pt-PT"/>
+        </w:rPr>
+        <w:t>a</w:t>
+      </w:r>
+      <w:r>
+        <w:rPr>
+          <w:rFonts w:ascii="Consolas" w:eastAsia="Times New Roman" w:hAnsi="Consolas" w:cs="Times New Roman"/>
+          <w:color w:val="D4D4D4"/>
+          <w:sz w:val="24"/>
+          <w:szCs w:val="24"/>
+          <w:lang w:val="en-US" w:eastAsia="pt-PT"/>
+        </w:rPr>
+        <w:t>.</w:t>
+      </w:r>
+      <w:r>
+        <w:rPr>
+          <w:rFonts w:ascii="Consolas" w:eastAsia="Times New Roman" w:hAnsi="Consolas" w:cs="Times New Roman"/>
+          <w:color w:val="9CDCFE"/>
+          <w:sz w:val="24"/>
+          <w:szCs w:val="24"/>
+          <w:lang w:val="en-US" w:eastAsia="pt-PT"/>
+        </w:rPr>
+        <w:t>innerHTML</w:t>
+      </w:r>
+      <w:proofErr w:type="spellEnd"/>
+      <w:proofErr w:type="gramEnd"/>
+      <w:r>
+        <w:rPr>
+          <w:rFonts w:ascii="Consolas" w:eastAsia="Times New Roman" w:hAnsi="Consolas" w:cs="Times New Roman"/>
+          <w:color w:val="D4D4D4"/>
+          <w:sz w:val="24"/>
+          <w:szCs w:val="24"/>
+          <w:lang w:val="en-US" w:eastAsia="pt-PT"/>
+        </w:rPr>
+        <w:t xml:space="preserve"> = </w:t>
+      </w:r>
+      <w:r>
+        <w:rPr>
+          <w:rFonts w:ascii="Consolas" w:eastAsia="Times New Roman" w:hAnsi="Consolas" w:cs="Times New Roman"/>
+          <w:color w:val="CE9178"/>
+          <w:sz w:val="24"/>
+          <w:szCs w:val="24"/>
+          <w:lang w:val="en-US" w:eastAsia="pt-PT"/>
+        </w:rPr>
+        <w:t>'</w:t>
+      </w:r>
+      <w:proofErr w:type="spellStart"/>
+      <w:r>
+        <w:rPr>
+          <w:rFonts w:ascii="Consolas" w:eastAsia="Times New Roman" w:hAnsi="Consolas" w:cs="Times New Roman"/>
+          <w:color w:val="CE9178"/>
+          <w:sz w:val="24"/>
+          <w:szCs w:val="24"/>
+          <w:lang w:val="en-US" w:eastAsia="pt-PT"/>
+        </w:rPr>
+        <w:t>clicou</w:t>
+      </w:r>
+      <w:proofErr w:type="spellEnd"/>
+      <w:r>
+        <w:rPr>
+          <w:rFonts w:ascii="Consolas" w:eastAsia="Times New Roman" w:hAnsi="Consolas" w:cs="Times New Roman"/>
+          <w:color w:val="CE9178"/>
+          <w:sz w:val="24"/>
+          <w:szCs w:val="24"/>
+          <w:lang w:val="en-US" w:eastAsia="pt-PT"/>
+        </w:rPr>
+        <w:t>!'</w:t>
+      </w:r>
+    </w:p>
+    <w:p>
+      <w:pPr>
+        <w:shd w:val="clear" w:color="auto" w:fill="1E1E1E"/>
+        <w:spacing w:after="0" w:line="405" w:lineRule="atLeast"/>
+        <w:rPr>
+          <w:rFonts w:ascii="Consolas" w:eastAsia="Times New Roman" w:hAnsi="Consolas" w:cs="Times New Roman"/>
+          <w:color w:val="D4D4D4"/>
+          <w:sz w:val="24"/>
+          <w:szCs w:val="24"/>
+          <w:lang w:val="en-US" w:eastAsia="pt-PT"/>
+        </w:rPr>
+      </w:pPr>
+      <w:r>
+        <w:rPr>
+          <w:rFonts w:ascii="Consolas" w:eastAsia="Times New Roman" w:hAnsi="Consolas" w:cs="Times New Roman"/>
+          <w:color w:val="D4D4D4"/>
+          <w:sz w:val="24"/>
+          <w:szCs w:val="24"/>
+          <w:lang w:val="en-US" w:eastAsia="pt-PT"/>
+        </w:rPr>
+        <w:t xml:space="preserve">        </w:t>
+      </w:r>
+      <w:proofErr w:type="spellStart"/>
+      <w:proofErr w:type="gramStart"/>
+      <w:r>
+        <w:rPr>
+          <w:rFonts w:ascii="Consolas" w:eastAsia="Times New Roman" w:hAnsi="Consolas" w:cs="Times New Roman"/>
+          <w:color w:val="9CDCFE"/>
+          <w:sz w:val="24"/>
+          <w:szCs w:val="24"/>
+          <w:lang w:val="en-US" w:eastAsia="pt-PT"/>
+        </w:rPr>
+        <w:t>a</w:t>
+      </w:r>
+      <w:r>
+        <w:rPr>
+          <w:rFonts w:ascii="Consolas" w:eastAsia="Times New Roman" w:hAnsi="Consolas" w:cs="Times New Roman"/>
+          <w:color w:val="D4D4D4"/>
+          <w:sz w:val="24"/>
+          <w:szCs w:val="24"/>
+          <w:lang w:val="en-US" w:eastAsia="pt-PT"/>
+        </w:rPr>
+        <w:t>.</w:t>
+      </w:r>
+      <w:r>
+        <w:rPr>
+          <w:rFonts w:ascii="Consolas" w:eastAsia="Times New Roman" w:hAnsi="Consolas" w:cs="Times New Roman"/>
+          <w:color w:val="9CDCFE"/>
+          <w:sz w:val="24"/>
+          <w:szCs w:val="24"/>
+          <w:lang w:val="en-US" w:eastAsia="pt-PT"/>
+        </w:rPr>
+        <w:t>style</w:t>
+      </w:r>
+      <w:proofErr w:type="gramEnd"/>
+      <w:r>
+        <w:rPr>
+          <w:rFonts w:ascii="Consolas" w:eastAsia="Times New Roman" w:hAnsi="Consolas" w:cs="Times New Roman"/>
+          <w:color w:val="D4D4D4"/>
+          <w:sz w:val="24"/>
+          <w:szCs w:val="24"/>
+          <w:lang w:val="en-US" w:eastAsia="pt-PT"/>
+        </w:rPr>
+        <w:t>.</w:t>
+      </w:r>
+      <w:r>
+        <w:rPr>
+          <w:rFonts w:ascii="Consolas" w:eastAsia="Times New Roman" w:hAnsi="Consolas" w:cs="Times New Roman"/>
+          <w:color w:val="9CDCFE"/>
+          <w:sz w:val="24"/>
+          <w:szCs w:val="24"/>
+          <w:lang w:val="en-US" w:eastAsia="pt-PT"/>
+        </w:rPr>
+        <w:t>backgroundColor</w:t>
+      </w:r>
+      <w:proofErr w:type="spellEnd"/>
+      <w:r>
+        <w:rPr>
+          <w:rFonts w:ascii="Consolas" w:eastAsia="Times New Roman" w:hAnsi="Consolas" w:cs="Times New Roman"/>
+          <w:color w:val="D4D4D4"/>
+          <w:sz w:val="24"/>
+          <w:szCs w:val="24"/>
+          <w:lang w:val="en-US" w:eastAsia="pt-PT"/>
+        </w:rPr>
+        <w:t xml:space="preserve"> = </w:t>
+      </w:r>
+      <w:r>
+        <w:rPr>
+          <w:rFonts w:ascii="Consolas" w:eastAsia="Times New Roman" w:hAnsi="Consolas" w:cs="Times New Roman"/>
+          <w:color w:val="CE9178"/>
+          <w:sz w:val="24"/>
+          <w:szCs w:val="24"/>
+          <w:lang w:val="en-US" w:eastAsia="pt-PT"/>
+        </w:rPr>
+        <w:t>'tomato'</w:t>
+      </w:r>
+    </w:p>
+    <w:p>
+      <w:pPr>
+        <w:shd w:val="clear" w:color="auto" w:fill="1E1E1E"/>
+        <w:spacing w:after="0" w:line="405" w:lineRule="atLeast"/>
+        <w:rPr>
+          <w:rFonts w:ascii="Consolas" w:eastAsia="Times New Roman" w:hAnsi="Consolas" w:cs="Times New Roman"/>
+          <w:color w:val="D4D4D4"/>
+          <w:sz w:val="24"/>
+          <w:szCs w:val="24"/>
+          <w:lang w:val="en-US" w:eastAsia="pt-PT"/>
+        </w:rPr>
+      </w:pPr>
+      <w:r>
+        <w:rPr>
+          <w:rFonts w:ascii="Consolas" w:eastAsia="Times New Roman" w:hAnsi="Consolas" w:cs="Times New Roman"/>
+          <w:color w:val="D4D4D4"/>
+          <w:sz w:val="24"/>
+          <w:szCs w:val="24"/>
+          <w:lang w:val="en-US" w:eastAsia="pt-PT"/>
+        </w:rPr>
+        <w:t xml:space="preserve">        } </w:t>
+      </w:r>
+    </w:p>
+    <w:p>
+      <w:pPr>
+        <w:shd w:val="clear" w:color="auto" w:fill="1E1E1E"/>
+        <w:spacing w:after="0" w:line="405" w:lineRule="atLeast"/>
+        <w:rPr>
+          <w:rFonts w:ascii="Consolas" w:eastAsia="Times New Roman" w:hAnsi="Consolas" w:cs="Times New Roman"/>
+          <w:color w:val="D4D4D4"/>
+          <w:sz w:val="24"/>
+          <w:szCs w:val="24"/>
+          <w:lang w:val="en-US" w:eastAsia="pt-PT"/>
         </w:rPr>
       </w:pPr>
     </w:p>
@@ -2777,7 +3605,206 @@
           <w:color w:val="D4D4D4"/>
           <w:sz w:val="24"/>
           <w:szCs w:val="24"/>
-          <w:lang w:eastAsia="pt-PT"/>
+          <w:lang w:val="en-US" w:eastAsia="pt-PT"/>
+        </w:rPr>
+      </w:pPr>
+      <w:r>
+        <w:rPr>
+          <w:rFonts w:ascii="Consolas" w:eastAsia="Times New Roman" w:hAnsi="Consolas" w:cs="Times New Roman"/>
+          <w:color w:val="D4D4D4"/>
+          <w:sz w:val="24"/>
+          <w:szCs w:val="24"/>
+          <w:lang w:val="en-US" w:eastAsia="pt-PT"/>
+        </w:rPr>
+        <w:t xml:space="preserve">        </w:t>
+      </w:r>
+      <w:r>
+        <w:rPr>
+          <w:rFonts w:ascii="Consolas" w:eastAsia="Times New Roman" w:hAnsi="Consolas" w:cs="Times New Roman"/>
+          <w:color w:val="569CD6"/>
+          <w:sz w:val="24"/>
+          <w:szCs w:val="24"/>
+          <w:lang w:val="en-US" w:eastAsia="pt-PT"/>
+        </w:rPr>
+        <w:t>function</w:t>
+      </w:r>
+      <w:r>
+        <w:rPr>
+          <w:rFonts w:ascii="Consolas" w:eastAsia="Times New Roman" w:hAnsi="Consolas" w:cs="Times New Roman"/>
+          <w:color w:val="D4D4D4"/>
+          <w:sz w:val="24"/>
+          <w:szCs w:val="24"/>
+          <w:lang w:val="en-US" w:eastAsia="pt-PT"/>
+        </w:rPr>
+        <w:t xml:space="preserve"> </w:t>
+      </w:r>
+      <w:proofErr w:type="spellStart"/>
+      <w:proofErr w:type="gramStart"/>
+      <w:r>
+        <w:rPr>
+          <w:rFonts w:ascii="Consolas" w:eastAsia="Times New Roman" w:hAnsi="Consolas" w:cs="Times New Roman"/>
+          <w:color w:val="DCDCAA"/>
+          <w:sz w:val="24"/>
+          <w:szCs w:val="24"/>
+          <w:lang w:val="en-US" w:eastAsia="pt-PT"/>
+        </w:rPr>
+        <w:t>entrar</w:t>
+      </w:r>
+      <w:proofErr w:type="spellEnd"/>
+      <w:r>
+        <w:rPr>
+          <w:rFonts w:ascii="Consolas" w:eastAsia="Times New Roman" w:hAnsi="Consolas" w:cs="Times New Roman"/>
+          <w:color w:val="D4D4D4"/>
+          <w:sz w:val="24"/>
+          <w:szCs w:val="24"/>
+          <w:lang w:val="en-US" w:eastAsia="pt-PT"/>
+        </w:rPr>
+        <w:t>(</w:t>
+      </w:r>
+      <w:proofErr w:type="gramEnd"/>
+      <w:r>
+        <w:rPr>
+          <w:rFonts w:ascii="Consolas" w:eastAsia="Times New Roman" w:hAnsi="Consolas" w:cs="Times New Roman"/>
+          <w:color w:val="D4D4D4"/>
+          <w:sz w:val="24"/>
+          <w:szCs w:val="24"/>
+          <w:lang w:val="en-US" w:eastAsia="pt-PT"/>
+        </w:rPr>
+        <w:t>) {</w:t>
+      </w:r>
+    </w:p>
+    <w:p>
+      <w:pPr>
+        <w:shd w:val="clear" w:color="auto" w:fill="1E1E1E"/>
+        <w:spacing w:after="0" w:line="405" w:lineRule="atLeast"/>
+        <w:rPr>
+          <w:rFonts w:ascii="Consolas" w:eastAsia="Times New Roman" w:hAnsi="Consolas" w:cs="Times New Roman"/>
+          <w:color w:val="D4D4D4"/>
+          <w:sz w:val="24"/>
+          <w:szCs w:val="24"/>
+          <w:lang w:val="en-US" w:eastAsia="pt-PT"/>
+        </w:rPr>
+      </w:pPr>
+      <w:r>
+        <w:rPr>
+          <w:rFonts w:ascii="Consolas" w:eastAsia="Times New Roman" w:hAnsi="Consolas" w:cs="Times New Roman"/>
+          <w:color w:val="D4D4D4"/>
+          <w:sz w:val="24"/>
+          <w:szCs w:val="24"/>
+          <w:lang w:val="en-US" w:eastAsia="pt-PT"/>
+        </w:rPr>
+        <w:t xml:space="preserve">            </w:t>
+      </w:r>
+      <w:proofErr w:type="spellStart"/>
+      <w:proofErr w:type="gramStart"/>
+      <w:r>
+        <w:rPr>
+          <w:rFonts w:ascii="Consolas" w:eastAsia="Times New Roman" w:hAnsi="Consolas" w:cs="Times New Roman"/>
+          <w:color w:val="9CDCFE"/>
+          <w:sz w:val="24"/>
+          <w:szCs w:val="24"/>
+          <w:lang w:val="en-US" w:eastAsia="pt-PT"/>
+        </w:rPr>
+        <w:t>a</w:t>
+      </w:r>
+      <w:r>
+        <w:rPr>
+          <w:rFonts w:ascii="Consolas" w:eastAsia="Times New Roman" w:hAnsi="Consolas" w:cs="Times New Roman"/>
+          <w:color w:val="D4D4D4"/>
+          <w:sz w:val="24"/>
+          <w:szCs w:val="24"/>
+          <w:lang w:val="en-US" w:eastAsia="pt-PT"/>
+        </w:rPr>
+        <w:t>.</w:t>
+      </w:r>
+      <w:r>
+        <w:rPr>
+          <w:rFonts w:ascii="Consolas" w:eastAsia="Times New Roman" w:hAnsi="Consolas" w:cs="Times New Roman"/>
+          <w:color w:val="9CDCFE"/>
+          <w:sz w:val="24"/>
+          <w:szCs w:val="24"/>
+          <w:lang w:val="en-US" w:eastAsia="pt-PT"/>
+        </w:rPr>
+        <w:t>innerHTML</w:t>
+      </w:r>
+      <w:proofErr w:type="spellEnd"/>
+      <w:proofErr w:type="gramEnd"/>
+      <w:r>
+        <w:rPr>
+          <w:rFonts w:ascii="Consolas" w:eastAsia="Times New Roman" w:hAnsi="Consolas" w:cs="Times New Roman"/>
+          <w:color w:val="D4D4D4"/>
+          <w:sz w:val="24"/>
+          <w:szCs w:val="24"/>
+          <w:lang w:val="en-US" w:eastAsia="pt-PT"/>
+        </w:rPr>
+        <w:t xml:space="preserve"> = </w:t>
+      </w:r>
+      <w:r>
+        <w:rPr>
+          <w:rFonts w:ascii="Consolas" w:eastAsia="Times New Roman" w:hAnsi="Consolas" w:cs="Times New Roman"/>
+          <w:color w:val="CE9178"/>
+          <w:sz w:val="24"/>
+          <w:szCs w:val="24"/>
+          <w:lang w:val="en-US" w:eastAsia="pt-PT"/>
+        </w:rPr>
+        <w:t>'</w:t>
+      </w:r>
+      <w:proofErr w:type="spellStart"/>
+      <w:r>
+        <w:rPr>
+          <w:rFonts w:ascii="Consolas" w:eastAsia="Times New Roman" w:hAnsi="Consolas" w:cs="Times New Roman"/>
+          <w:color w:val="CE9178"/>
+          <w:sz w:val="24"/>
+          <w:szCs w:val="24"/>
+          <w:lang w:val="en-US" w:eastAsia="pt-PT"/>
+        </w:rPr>
+        <w:t>Entrou</w:t>
+      </w:r>
+      <w:proofErr w:type="spellEnd"/>
+      <w:r>
+        <w:rPr>
+          <w:rFonts w:ascii="Consolas" w:eastAsia="Times New Roman" w:hAnsi="Consolas" w:cs="Times New Roman"/>
+          <w:color w:val="CE9178"/>
+          <w:sz w:val="24"/>
+          <w:szCs w:val="24"/>
+          <w:lang w:val="en-US" w:eastAsia="pt-PT"/>
+        </w:rPr>
+        <w:t>!'</w:t>
+      </w:r>
+    </w:p>
+    <w:p>
+      <w:pPr>
+        <w:shd w:val="clear" w:color="auto" w:fill="1E1E1E"/>
+        <w:spacing w:after="0" w:line="405" w:lineRule="atLeast"/>
+        <w:rPr>
+          <w:rFonts w:ascii="Consolas" w:eastAsia="Times New Roman" w:hAnsi="Consolas" w:cs="Times New Roman"/>
+          <w:color w:val="D4D4D4"/>
+          <w:sz w:val="24"/>
+          <w:szCs w:val="24"/>
+          <w:lang w:val="en-US" w:eastAsia="pt-PT"/>
+        </w:rPr>
+      </w:pPr>
+      <w:r>
+        <w:rPr>
+          <w:rFonts w:ascii="Consolas" w:eastAsia="Times New Roman" w:hAnsi="Consolas" w:cs="Times New Roman"/>
+          <w:color w:val="D4D4D4"/>
+          <w:sz w:val="24"/>
+          <w:szCs w:val="24"/>
+          <w:lang w:val="en-US" w:eastAsia="pt-PT"/>
+        </w:rPr>
+        <w:t>        }</w:t>
+      </w:r>
+    </w:p>
+    <w:p>
+      <w:pPr>
+        <w:shd w:val="clear" w:color="auto" w:fill="1E1E1E"/>
+        <w:spacing w:after="0" w:line="405" w:lineRule="atLeast"/>
+        <w:rPr>
+          <w:rFonts w:ascii="Consolas" w:eastAsia="Times New Roman" w:hAnsi="Consolas" w:cs="Times New Roman"/>
+          <w:color w:val="D4D4D4"/>
+          <w:sz w:val="24"/>
+          <w:szCs w:val="24"/>
+          <w:lang w:val="en-US" w:eastAsia="pt-PT"/>
         </w:rPr>
       </w:pPr>
     </w:p>
@@ -2790,120 +3817,72 @@
           <w:color w:val="D4D4D4"/>
           <w:sz w:val="24"/>
           <w:szCs w:val="24"/>
-          <w:lang w:eastAsia="pt-PT"/>
+          <w:lang w:val="en-US" w:eastAsia="pt-PT"/>
         </w:rPr>
       </w:pPr>
-      <w:proofErr w:type="spellStart"/>
+      <w:r>
+        <w:rPr>
+          <w:rFonts w:ascii="Consolas" w:eastAsia="Times New Roman" w:hAnsi="Consolas" w:cs="Times New Roman"/>
+          <w:color w:val="D4D4D4"/>
+          <w:sz w:val="24"/>
+          <w:szCs w:val="24"/>
+          <w:lang w:val="en-US" w:eastAsia="pt-PT"/>
+        </w:rPr>
+        <w:t xml:space="preserve">        </w:t>
+      </w:r>
       <w:r>
         <w:rPr>
           <w:rFonts w:ascii="Consolas" w:eastAsia="Times New Roman" w:hAnsi="Consolas" w:cs="Times New Roman"/>
           <w:color w:val="569CD6"/>
           <w:sz w:val="24"/>
           <w:szCs w:val="24"/>
-          <w:lang w:eastAsia="pt-PT"/>
-        </w:rPr>
-        <w:t>let</w:t>
-      </w:r>
-      <w:proofErr w:type="spellEnd"/>
-      <w:r>
-        <w:rPr>
-          <w:rFonts w:ascii="Consolas" w:eastAsia="Times New Roman" w:hAnsi="Consolas" w:cs="Times New Roman"/>
-          <w:color w:val="D4D4D4"/>
-          <w:sz w:val="24"/>
-          <w:szCs w:val="24"/>
-          <w:lang w:eastAsia="pt-PT"/>
+          <w:lang w:val="en-US" w:eastAsia="pt-PT"/>
+        </w:rPr>
+        <w:t>function</w:t>
+      </w:r>
+      <w:r>
+        <w:rPr>
+          <w:rFonts w:ascii="Consolas" w:eastAsia="Times New Roman" w:hAnsi="Consolas" w:cs="Times New Roman"/>
+          <w:color w:val="D4D4D4"/>
+          <w:sz w:val="24"/>
+          <w:szCs w:val="24"/>
+          <w:lang w:val="en-US" w:eastAsia="pt-PT"/>
         </w:rPr>
         <w:t xml:space="preserve"> </w:t>
       </w:r>
-      <w:r>
-        <w:rPr>
-          <w:rFonts w:ascii="Consolas" w:eastAsia="Times New Roman" w:hAnsi="Consolas" w:cs="Times New Roman"/>
-          <w:color w:val="9CDCFE"/>
-          <w:sz w:val="24"/>
-          <w:szCs w:val="24"/>
-          <w:lang w:eastAsia="pt-PT"/>
-        </w:rPr>
-        <w:t>nome</w:t>
-      </w:r>
-      <w:r>
-        <w:rPr>
-          <w:rFonts w:ascii="Consolas" w:eastAsia="Times New Roman" w:hAnsi="Consolas" w:cs="Times New Roman"/>
-          <w:color w:val="D4D4D4"/>
-          <w:sz w:val="24"/>
-          <w:szCs w:val="24"/>
-          <w:lang w:eastAsia="pt-PT"/>
-        </w:rPr>
-        <w:t xml:space="preserve"> = (</w:t>
-      </w:r>
-      <w:r>
-        <w:rPr>
-          <w:rFonts w:ascii="Consolas" w:eastAsia="Times New Roman" w:hAnsi="Consolas" w:cs="Times New Roman"/>
-          <w:color w:val="CE9178"/>
-          <w:sz w:val="24"/>
-          <w:szCs w:val="24"/>
-          <w:lang w:eastAsia="pt-PT"/>
-        </w:rPr>
-        <w:t>'Marcelo'</w:t>
-      </w:r>
-      <w:r>
-        <w:rPr>
-          <w:rFonts w:ascii="Consolas" w:eastAsia="Times New Roman" w:hAnsi="Consolas" w:cs="Times New Roman"/>
-          <w:color w:val="D4D4D4"/>
-          <w:sz w:val="24"/>
-          <w:szCs w:val="24"/>
-          <w:lang w:eastAsia="pt-PT"/>
-        </w:rPr>
-        <w:t xml:space="preserve">) </w:t>
-      </w:r>
-      <w:r>
-        <w:rPr>
-          <w:rFonts w:ascii="Consolas" w:eastAsia="Times New Roman" w:hAnsi="Consolas" w:cs="Times New Roman"/>
-          <w:color w:val="6A9955"/>
-          <w:sz w:val="24"/>
-          <w:szCs w:val="24"/>
-          <w:lang w:eastAsia="pt-PT"/>
-        </w:rPr>
-        <w:t xml:space="preserve">// Let declara uma </w:t>
-      </w:r>
-      <w:r>
-        <w:rPr>
-          <w:rFonts w:ascii="Consolas" w:eastAsia="Times New Roman" w:hAnsi="Consolas" w:cs="Times New Roman"/>
-          <w:color w:val="6A9955"/>
-          <w:sz w:val="24"/>
-          <w:szCs w:val="24"/>
-          <w:lang w:eastAsia="pt-PT"/>
-        </w:rPr>
-        <w:t>variável</w:t>
-      </w:r>
-      <w:r>
-        <w:rPr>
-          <w:rFonts w:ascii="Consolas" w:eastAsia="Times New Roman" w:hAnsi="Consolas" w:cs="Times New Roman"/>
-          <w:color w:val="6A9955"/>
-          <w:sz w:val="24"/>
-          <w:szCs w:val="24"/>
-          <w:lang w:eastAsia="pt-PT"/>
-        </w:rPr>
-        <w:t xml:space="preserve">, </w:t>
-      </w:r>
-      <w:r>
-        <w:rPr>
-          <w:rFonts w:ascii="Consolas" w:eastAsia="Times New Roman" w:hAnsi="Consolas" w:cs="Times New Roman"/>
-          <w:color w:val="6A9955"/>
-          <w:sz w:val="24"/>
-          <w:szCs w:val="24"/>
-          <w:lang w:eastAsia="pt-PT"/>
-        </w:rPr>
-        <w:t>mais segura</w:t>
-      </w:r>
-      <w:r>
-        <w:rPr>
-          <w:rFonts w:ascii="Consolas" w:eastAsia="Times New Roman" w:hAnsi="Consolas" w:cs="Times New Roman"/>
-          <w:color w:val="6A9955"/>
-          <w:sz w:val="24"/>
-          <w:szCs w:val="24"/>
-          <w:lang w:eastAsia="pt-PT"/>
-        </w:rPr>
-        <w:t xml:space="preserve"> e usada que var</w:t>
+      <w:proofErr w:type="spellStart"/>
+      <w:proofErr w:type="gramStart"/>
+      <w:r>
+        <w:rPr>
+          <w:rFonts w:ascii="Consolas" w:eastAsia="Times New Roman" w:hAnsi="Consolas" w:cs="Times New Roman"/>
+          <w:color w:val="DCDCAA"/>
+          <w:sz w:val="24"/>
+          <w:szCs w:val="24"/>
+          <w:lang w:val="en-US" w:eastAsia="pt-PT"/>
+        </w:rPr>
+        <w:t>sair</w:t>
+      </w:r>
+      <w:proofErr w:type="spellEnd"/>
+      <w:r>
+        <w:rPr>
+          <w:rFonts w:ascii="Consolas" w:eastAsia="Times New Roman" w:hAnsi="Consolas" w:cs="Times New Roman"/>
+          <w:color w:val="D4D4D4"/>
+          <w:sz w:val="24"/>
+          <w:szCs w:val="24"/>
+          <w:lang w:val="en-US" w:eastAsia="pt-PT"/>
+        </w:rPr>
+        <w:t>(</w:t>
+      </w:r>
+      <w:proofErr w:type="gramEnd"/>
+      <w:r>
+        <w:rPr>
+          <w:rFonts w:ascii="Consolas" w:eastAsia="Times New Roman" w:hAnsi="Consolas" w:cs="Times New Roman"/>
+          <w:color w:val="D4D4D4"/>
+          <w:sz w:val="24"/>
+          <w:szCs w:val="24"/>
+          <w:lang w:val="en-US" w:eastAsia="pt-PT"/>
+        </w:rPr>
+        <w:t>) {</w:t>
       </w:r>
     </w:p>
     <w:p>
@@ -2915,50 +3894,62 @@
           <w:color w:val="D4D4D4"/>
           <w:sz w:val="24"/>
           <w:szCs w:val="24"/>
-          <w:lang w:eastAsia="pt-PT"/>
+          <w:lang w:val="en-US" w:eastAsia="pt-PT"/>
         </w:rPr>
       </w:pPr>
-      <w:proofErr w:type="spellStart"/>
-      <w:r>
-        <w:rPr>
-          <w:rFonts w:ascii="Consolas" w:eastAsia="Times New Roman" w:hAnsi="Consolas" w:cs="Times New Roman"/>
-          <w:color w:val="569CD6"/>
-          <w:sz w:val="24"/>
-          <w:szCs w:val="24"/>
-          <w:lang w:eastAsia="pt-PT"/>
-        </w:rPr>
-        <w:t>const</w:t>
-      </w:r>
-      <w:proofErr w:type="spellEnd"/>
-      <w:r>
-        <w:rPr>
-          <w:rFonts w:ascii="Consolas" w:eastAsia="Times New Roman" w:hAnsi="Consolas" w:cs="Times New Roman"/>
-          <w:color w:val="D4D4D4"/>
-          <w:sz w:val="24"/>
-          <w:szCs w:val="24"/>
-          <w:lang w:eastAsia="pt-PT"/>
-        </w:rPr>
-        <w:t xml:space="preserve"> </w:t>
-      </w:r>
-      <w:r>
-        <w:rPr>
-          <w:rFonts w:ascii="Consolas" w:eastAsia="Times New Roman" w:hAnsi="Consolas" w:cs="Times New Roman"/>
-          <w:color w:val="4FC1FF"/>
-          <w:sz w:val="24"/>
-          <w:szCs w:val="24"/>
-          <w:lang w:eastAsia="pt-PT"/>
-        </w:rPr>
-        <w:t>curso</w:t>
-      </w:r>
-      <w:r>
-        <w:rPr>
-          <w:rFonts w:ascii="Consolas" w:eastAsia="Times New Roman" w:hAnsi="Consolas" w:cs="Times New Roman"/>
-          <w:color w:val="D4D4D4"/>
-          <w:sz w:val="24"/>
-          <w:szCs w:val="24"/>
-          <w:lang w:eastAsia="pt-PT"/>
-        </w:rPr>
-        <w:t>=</w:t>
+      <w:r>
+        <w:rPr>
+          <w:rFonts w:ascii="Consolas" w:eastAsia="Times New Roman" w:hAnsi="Consolas" w:cs="Times New Roman"/>
+          <w:color w:val="D4D4D4"/>
+          <w:sz w:val="24"/>
+          <w:szCs w:val="24"/>
+          <w:lang w:val="en-US" w:eastAsia="pt-PT"/>
+        </w:rPr>
+        <w:t xml:space="preserve">            </w:t>
+      </w:r>
+      <w:proofErr w:type="spellStart"/>
+      <w:proofErr w:type="gramStart"/>
+      <w:r>
+        <w:rPr>
+          <w:rFonts w:ascii="Consolas" w:eastAsia="Times New Roman" w:hAnsi="Consolas" w:cs="Times New Roman"/>
+          <w:color w:val="9CDCFE"/>
+          <w:sz w:val="24"/>
+          <w:szCs w:val="24"/>
+          <w:lang w:val="en-US" w:eastAsia="pt-PT"/>
+        </w:rPr>
+        <w:t>a</w:t>
+      </w:r>
+      <w:r>
+        <w:rPr>
+          <w:rFonts w:ascii="Consolas" w:eastAsia="Times New Roman" w:hAnsi="Consolas" w:cs="Times New Roman"/>
+          <w:color w:val="D4D4D4"/>
+          <w:sz w:val="24"/>
+          <w:szCs w:val="24"/>
+          <w:lang w:val="en-US" w:eastAsia="pt-PT"/>
+        </w:rPr>
+        <w:t>.</w:t>
+      </w:r>
+      <w:r>
+        <w:rPr>
+          <w:rFonts w:ascii="Consolas" w:eastAsia="Times New Roman" w:hAnsi="Consolas" w:cs="Times New Roman"/>
+          <w:color w:val="9CDCFE"/>
+          <w:sz w:val="24"/>
+          <w:szCs w:val="24"/>
+          <w:lang w:val="en-US" w:eastAsia="pt-PT"/>
+        </w:rPr>
+        <w:t>innerHTML</w:t>
+      </w:r>
+      <w:proofErr w:type="spellEnd"/>
+      <w:proofErr w:type="gramEnd"/>
+      <w:r>
+        <w:rPr>
+          <w:rFonts w:ascii="Consolas" w:eastAsia="Times New Roman" w:hAnsi="Consolas" w:cs="Times New Roman"/>
+          <w:color w:val="D4D4D4"/>
+          <w:sz w:val="24"/>
+          <w:szCs w:val="24"/>
+          <w:lang w:val="en-US" w:eastAsia="pt-PT"/>
+        </w:rPr>
+        <w:t xml:space="preserve"> = </w:t>
       </w:r>
       <w:r>
         <w:rPr>
@@ -2966,29 +3957,31 @@
           <w:color w:val="CE9178"/>
           <w:sz w:val="24"/>
           <w:szCs w:val="24"/>
-          <w:lang w:eastAsia="pt-PT"/>
-        </w:rPr>
-        <w:t>'JavaScript'</w:t>
-      </w:r>
-      <w:r>
-        <w:rPr>
-          <w:rFonts w:ascii="Consolas" w:eastAsia="Times New Roman" w:hAnsi="Consolas" w:cs="Times New Roman"/>
-          <w:color w:val="D4D4D4"/>
-          <w:sz w:val="24"/>
-          <w:szCs w:val="24"/>
-          <w:lang w:eastAsia="pt-PT"/>
-        </w:rPr>
-        <w:t xml:space="preserve"> </w:t>
-      </w:r>
-      <w:r>
-        <w:rPr>
-          <w:rFonts w:ascii="Consolas" w:eastAsia="Times New Roman" w:hAnsi="Consolas" w:cs="Times New Roman"/>
-          <w:color w:val="6A9955"/>
-          <w:sz w:val="24"/>
-          <w:szCs w:val="24"/>
-          <w:lang w:eastAsia="pt-PT"/>
-        </w:rPr>
-        <w:t>// Variável constante, não consegue mudar o valor</w:t>
+          <w:lang w:val="en-US" w:eastAsia="pt-PT"/>
+        </w:rPr>
+        <w:t>'</w:t>
+      </w:r>
+      <w:proofErr w:type="spellStart"/>
+      <w:r>
+        <w:rPr>
+          <w:rFonts w:ascii="Consolas" w:eastAsia="Times New Roman" w:hAnsi="Consolas" w:cs="Times New Roman"/>
+          <w:color w:val="CE9178"/>
+          <w:sz w:val="24"/>
+          <w:szCs w:val="24"/>
+          <w:lang w:val="en-US" w:eastAsia="pt-PT"/>
+        </w:rPr>
+        <w:t>Saiu</w:t>
+      </w:r>
+      <w:proofErr w:type="spellEnd"/>
+      <w:r>
+        <w:rPr>
+          <w:rFonts w:ascii="Consolas" w:eastAsia="Times New Roman" w:hAnsi="Consolas" w:cs="Times New Roman"/>
+          <w:color w:val="CE9178"/>
+          <w:sz w:val="24"/>
+          <w:szCs w:val="24"/>
+          <w:lang w:val="en-US" w:eastAsia="pt-PT"/>
+        </w:rPr>
+        <w:t>!'</w:t>
       </w:r>
     </w:p>
     <w:p>
@@ -2997,81 +3990,95 @@
         <w:spacing w:after="0" w:line="405" w:lineRule="atLeast"/>
         <w:rPr>
           <w:rFonts w:ascii="Consolas" w:eastAsia="Times New Roman" w:hAnsi="Consolas" w:cs="Times New Roman"/>
-          <w:color w:val="6A9955"/>
-          <w:sz w:val="24"/>
-          <w:szCs w:val="24"/>
-          <w:lang w:eastAsia="pt-PT"/>
+          <w:color w:val="D4D4D4"/>
+          <w:sz w:val="24"/>
+          <w:szCs w:val="24"/>
+          <w:lang w:val="en-US" w:eastAsia="pt-PT"/>
         </w:rPr>
       </w:pPr>
       <w:r>
         <w:rPr>
           <w:rFonts w:ascii="Consolas" w:eastAsia="Times New Roman" w:hAnsi="Consolas" w:cs="Times New Roman"/>
-          <w:color w:val="9CDCFE"/>
-          <w:sz w:val="24"/>
-          <w:szCs w:val="24"/>
-          <w:lang w:eastAsia="pt-PT"/>
-        </w:rPr>
-        <w:t>console</w:t>
-      </w:r>
-      <w:r>
-        <w:rPr>
-          <w:rFonts w:ascii="Consolas" w:eastAsia="Times New Roman" w:hAnsi="Consolas" w:cs="Times New Roman"/>
-          <w:color w:val="D4D4D4"/>
-          <w:sz w:val="24"/>
-          <w:szCs w:val="24"/>
-          <w:lang w:eastAsia="pt-PT"/>
+          <w:color w:val="D4D4D4"/>
+          <w:sz w:val="24"/>
+          <w:szCs w:val="24"/>
+          <w:lang w:val="en-US" w:eastAsia="pt-PT"/>
+        </w:rPr>
+        <w:t xml:space="preserve">            </w:t>
+      </w:r>
+      <w:proofErr w:type="spellStart"/>
+      <w:proofErr w:type="gramStart"/>
+      <w:r>
+        <w:rPr>
+          <w:rFonts w:ascii="Consolas" w:eastAsia="Times New Roman" w:hAnsi="Consolas" w:cs="Times New Roman"/>
+          <w:color w:val="9CDCFE"/>
+          <w:sz w:val="24"/>
+          <w:szCs w:val="24"/>
+          <w:lang w:val="en-US" w:eastAsia="pt-PT"/>
+        </w:rPr>
+        <w:t>a</w:t>
+      </w:r>
+      <w:r>
+        <w:rPr>
+          <w:rFonts w:ascii="Consolas" w:eastAsia="Times New Roman" w:hAnsi="Consolas" w:cs="Times New Roman"/>
+          <w:color w:val="D4D4D4"/>
+          <w:sz w:val="24"/>
+          <w:szCs w:val="24"/>
+          <w:lang w:val="en-US" w:eastAsia="pt-PT"/>
         </w:rPr>
         <w:t>.</w:t>
       </w:r>
       <w:r>
         <w:rPr>
           <w:rFonts w:ascii="Consolas" w:eastAsia="Times New Roman" w:hAnsi="Consolas" w:cs="Times New Roman"/>
-          <w:color w:val="DCDCAA"/>
-          <w:sz w:val="24"/>
-          <w:szCs w:val="24"/>
-          <w:lang w:eastAsia="pt-PT"/>
-        </w:rPr>
-        <w:t>log</w:t>
-      </w:r>
-      <w:r>
-        <w:rPr>
-          <w:rFonts w:ascii="Consolas" w:eastAsia="Times New Roman" w:hAnsi="Consolas" w:cs="Times New Roman"/>
-          <w:color w:val="D4D4D4"/>
-          <w:sz w:val="24"/>
-          <w:szCs w:val="24"/>
-          <w:lang w:eastAsia="pt-PT"/>
-        </w:rPr>
-        <w:t>(</w:t>
-      </w:r>
-      <w:r>
-        <w:rPr>
-          <w:rFonts w:ascii="Consolas" w:eastAsia="Times New Roman" w:hAnsi="Consolas" w:cs="Times New Roman"/>
-          <w:color w:val="4FC1FF"/>
-          <w:sz w:val="24"/>
-          <w:szCs w:val="24"/>
-          <w:lang w:eastAsia="pt-PT"/>
-        </w:rPr>
-        <w:t>curso</w:t>
-      </w:r>
-      <w:r>
-        <w:rPr>
-          <w:rFonts w:ascii="Consolas" w:eastAsia="Times New Roman" w:hAnsi="Consolas" w:cs="Times New Roman"/>
-          <w:color w:val="D4D4D4"/>
-          <w:sz w:val="24"/>
-          <w:szCs w:val="24"/>
-          <w:lang w:eastAsia="pt-PT"/>
-        </w:rPr>
-        <w:t xml:space="preserve">) </w:t>
-      </w:r>
-      <w:r>
-        <w:rPr>
-          <w:rFonts w:ascii="Consolas" w:eastAsia="Times New Roman" w:hAnsi="Consolas" w:cs="Times New Roman"/>
-          <w:color w:val="6A9955"/>
-          <w:sz w:val="24"/>
-          <w:szCs w:val="24"/>
-          <w:lang w:eastAsia="pt-PT"/>
-        </w:rPr>
-        <w:t>// Comando para imprimir na tela</w:t>
+          <w:color w:val="9CDCFE"/>
+          <w:sz w:val="24"/>
+          <w:szCs w:val="24"/>
+          <w:lang w:val="en-US" w:eastAsia="pt-PT"/>
+        </w:rPr>
+        <w:t>style</w:t>
+      </w:r>
+      <w:proofErr w:type="gramEnd"/>
+      <w:r>
+        <w:rPr>
+          <w:rFonts w:ascii="Consolas" w:eastAsia="Times New Roman" w:hAnsi="Consolas" w:cs="Times New Roman"/>
+          <w:color w:val="D4D4D4"/>
+          <w:sz w:val="24"/>
+          <w:szCs w:val="24"/>
+          <w:lang w:val="en-US" w:eastAsia="pt-PT"/>
+        </w:rPr>
+        <w:t>.</w:t>
+      </w:r>
+      <w:r>
+        <w:rPr>
+          <w:rFonts w:ascii="Consolas" w:eastAsia="Times New Roman" w:hAnsi="Consolas" w:cs="Times New Roman"/>
+          <w:color w:val="9CDCFE"/>
+          <w:sz w:val="24"/>
+          <w:szCs w:val="24"/>
+          <w:lang w:val="en-US" w:eastAsia="pt-PT"/>
+        </w:rPr>
+        <w:t>backgroundColor</w:t>
+      </w:r>
+      <w:proofErr w:type="spellEnd"/>
+      <w:r>
+        <w:rPr>
+          <w:rFonts w:ascii="Consolas" w:eastAsia="Times New Roman" w:hAnsi="Consolas" w:cs="Times New Roman"/>
+          <w:color w:val="D4D4D4"/>
+          <w:sz w:val="24"/>
+          <w:szCs w:val="24"/>
+          <w:lang w:val="en-US" w:eastAsia="pt-PT"/>
+        </w:rPr>
+        <w:t xml:space="preserve"> = </w:t>
+      </w:r>
+      <w:r>
+        <w:rPr>
+          <w:rFonts w:ascii="Consolas" w:eastAsia="Times New Roman" w:hAnsi="Consolas" w:cs="Times New Roman"/>
+          <w:color w:val="CE9178"/>
+          <w:sz w:val="24"/>
+          <w:szCs w:val="24"/>
+          <w:lang w:val="en-US" w:eastAsia="pt-PT"/>
+        </w:rPr>
+        <w:t>'green'</w:t>
       </w:r>
     </w:p>
     <w:p>
@@ -3080,106 +4087,45 @@
         <w:spacing w:after="0" w:line="405" w:lineRule="atLeast"/>
         <w:rPr>
           <w:rFonts w:ascii="Consolas" w:eastAsia="Times New Roman" w:hAnsi="Consolas" w:cs="Times New Roman"/>
-          <w:color w:val="6A9955"/>
+          <w:color w:val="D4D4D4"/>
           <w:sz w:val="24"/>
           <w:szCs w:val="24"/>
           <w:lang w:eastAsia="pt-PT"/>
         </w:rPr>
       </w:pPr>
-      <w:proofErr w:type="spellStart"/>
-      <w:r>
-        <w:rPr>
-          <w:rFonts w:ascii="Consolas" w:eastAsia="Times New Roman" w:hAnsi="Consolas" w:cs="Times New Roman"/>
-          <w:color w:val="9CDCFE"/>
-          <w:sz w:val="24"/>
-          <w:szCs w:val="24"/>
-          <w:lang w:eastAsia="pt-PT"/>
-        </w:rPr>
-        <w:t>r</w:t>
-      </w:r>
-      <w:r>
-        <w:rPr>
-          <w:rFonts w:ascii="Consolas" w:eastAsia="Times New Roman" w:hAnsi="Consolas" w:cs="Times New Roman"/>
-          <w:color w:val="9CDCFE"/>
-          <w:sz w:val="24"/>
-          <w:szCs w:val="24"/>
-          <w:lang w:eastAsia="pt-PT"/>
-        </w:rPr>
-        <w:t>es</w:t>
-      </w:r>
-      <w:proofErr w:type="spellEnd"/>
-      <w:r>
-        <w:rPr>
-          <w:rFonts w:ascii="Consolas" w:eastAsia="Times New Roman" w:hAnsi="Consolas" w:cs="Times New Roman"/>
-          <w:color w:val="D4D4D4"/>
-          <w:sz w:val="24"/>
-          <w:szCs w:val="24"/>
-          <w:lang w:eastAsia="pt-PT"/>
-        </w:rPr>
-        <w:t>=</w:t>
-      </w:r>
-      <w:r>
-        <w:rPr>
-          <w:rFonts w:ascii="Consolas" w:eastAsia="Times New Roman" w:hAnsi="Consolas" w:cs="Times New Roman"/>
-          <w:color w:val="9CDCFE"/>
-          <w:sz w:val="24"/>
-          <w:szCs w:val="24"/>
-          <w:lang w:eastAsia="pt-PT"/>
-        </w:rPr>
-        <w:t>num1</w:t>
-      </w:r>
-      <w:r>
-        <w:rPr>
-          <w:rFonts w:ascii="Consolas" w:eastAsia="Times New Roman" w:hAnsi="Consolas" w:cs="Times New Roman"/>
-          <w:color w:val="D4D4D4"/>
-          <w:sz w:val="24"/>
-          <w:szCs w:val="24"/>
-          <w:lang w:eastAsia="pt-PT"/>
-        </w:rPr>
-        <w:t>%</w:t>
-      </w:r>
-      <w:r>
-        <w:rPr>
-          <w:rFonts w:ascii="Consolas" w:eastAsia="Times New Roman" w:hAnsi="Consolas" w:cs="Times New Roman"/>
-          <w:color w:val="9CDCFE"/>
-          <w:sz w:val="24"/>
-          <w:szCs w:val="24"/>
-          <w:lang w:eastAsia="pt-PT"/>
-        </w:rPr>
-        <w:t>num2</w:t>
-      </w:r>
-      <w:r>
-        <w:rPr>
-          <w:rFonts w:ascii="Consolas" w:eastAsia="Times New Roman" w:hAnsi="Consolas" w:cs="Times New Roman"/>
-          <w:color w:val="D4D4D4"/>
-          <w:sz w:val="24"/>
-          <w:szCs w:val="24"/>
-          <w:lang w:eastAsia="pt-PT"/>
-        </w:rPr>
-        <w:t xml:space="preserve"> </w:t>
-      </w:r>
-      <w:r>
-        <w:rPr>
-          <w:rFonts w:ascii="Consolas" w:eastAsia="Times New Roman" w:hAnsi="Consolas" w:cs="Times New Roman"/>
-          <w:color w:val="6A9955"/>
-          <w:sz w:val="24"/>
-          <w:szCs w:val="24"/>
-          <w:lang w:eastAsia="pt-PT"/>
-        </w:rPr>
-        <w:t>// o resultado é o resto da divisão %=</w:t>
-      </w:r>
-      <w:proofErr w:type="spellStart"/>
-      <w:r>
-        <w:rPr>
-          <w:rFonts w:ascii="Consolas" w:eastAsia="Times New Roman" w:hAnsi="Consolas" w:cs="Times New Roman"/>
-          <w:color w:val="6A9955"/>
-          <w:sz w:val="24"/>
-          <w:szCs w:val="24"/>
-          <w:lang w:eastAsia="pt-PT"/>
-        </w:rPr>
-        <w:t>mode</w:t>
-      </w:r>
-      <w:proofErr w:type="spellEnd"/>
+      <w:r>
+        <w:rPr>
+          <w:rFonts w:ascii="Consolas" w:eastAsia="Times New Roman" w:hAnsi="Consolas" w:cs="Times New Roman"/>
+          <w:color w:val="D4D4D4"/>
+          <w:sz w:val="24"/>
+          <w:szCs w:val="24"/>
+          <w:lang w:val="en-US" w:eastAsia="pt-PT"/>
+        </w:rPr>
+        <w:t xml:space="preserve">        </w:t>
+      </w:r>
+      <w:r>
+        <w:rPr>
+          <w:rFonts w:ascii="Consolas" w:eastAsia="Times New Roman" w:hAnsi="Consolas" w:cs="Times New Roman"/>
+          <w:color w:val="D4D4D4"/>
+          <w:sz w:val="24"/>
+          <w:szCs w:val="24"/>
+          <w:lang w:eastAsia="pt-PT"/>
+        </w:rPr>
+        <w:t>}</w:t>
+      </w:r>
+    </w:p>
+    <w:p>
+      <w:pPr>
+        <w:shd w:val="clear" w:color="auto" w:fill="1E1E1E"/>
+        <w:spacing w:line="405" w:lineRule="atLeast"/>
+        <w:rPr>
+          <w:rFonts w:ascii="Consolas" w:eastAsia="Times New Roman" w:hAnsi="Consolas" w:cs="Times New Roman"/>
+          <w:color w:val="D4D4D4"/>
+          <w:sz w:val="24"/>
+          <w:szCs w:val="24"/>
+          <w:lang w:eastAsia="pt-PT"/>
+        </w:rPr>
+      </w:pPr>
     </w:p>
     <w:p>
       <w:pPr>
@@ -3187,43 +4133,12 @@
         <w:spacing w:after="0" w:line="405" w:lineRule="atLeast"/>
         <w:rPr>
           <w:rFonts w:ascii="Consolas" w:eastAsia="Times New Roman" w:hAnsi="Consolas" w:cs="Times New Roman"/>
-          <w:color w:val="6A9955"/>
-          <w:sz w:val="24"/>
-          <w:szCs w:val="24"/>
+          <w:color w:val="D4D4D4"/>
+          <w:sz w:val="30"/>
+          <w:szCs w:val="30"/>
           <w:lang w:eastAsia="pt-PT"/>
         </w:rPr>
       </w:pPr>
-      <w:r>
-        <w:rPr>
-          <w:rFonts w:ascii="Consolas" w:eastAsia="Times New Roman" w:hAnsi="Consolas" w:cs="Times New Roman"/>
-          <w:color w:val="9CDCFE"/>
-          <w:sz w:val="24"/>
-          <w:szCs w:val="24"/>
-          <w:lang w:eastAsia="pt-PT"/>
-        </w:rPr>
-        <w:lastRenderedPageBreak/>
-        <w:t>num1</w:t>
-      </w:r>
-      <w:r>
-        <w:rPr>
-          <w:rFonts w:ascii="Consolas" w:eastAsia="Times New Roman" w:hAnsi="Consolas" w:cs="Times New Roman"/>
-          <w:color w:val="D4D4D4"/>
-          <w:sz w:val="24"/>
-          <w:szCs w:val="24"/>
-          <w:lang w:eastAsia="pt-PT"/>
-        </w:rPr>
-        <w:t xml:space="preserve">++ </w:t>
-      </w:r>
-      <w:r>
-        <w:rPr>
-          <w:rFonts w:ascii="Consolas" w:eastAsia="Times New Roman" w:hAnsi="Consolas" w:cs="Times New Roman"/>
-          <w:color w:val="6A9955"/>
-          <w:sz w:val="24"/>
-          <w:szCs w:val="24"/>
-          <w:lang w:eastAsia="pt-PT"/>
-        </w:rPr>
-        <w:t>// incrementa/soma mais 1 a variável</w:t>
-      </w:r>
     </w:p>
     <w:p>
       <w:pPr>
@@ -3231,42 +4146,12 @@
         <w:spacing w:after="0" w:line="405" w:lineRule="atLeast"/>
         <w:rPr>
           <w:rFonts w:ascii="Consolas" w:eastAsia="Times New Roman" w:hAnsi="Consolas" w:cs="Times New Roman"/>
-          <w:color w:val="6A9955"/>
+          <w:color w:val="D4D4D4"/>
           <w:sz w:val="24"/>
           <w:szCs w:val="24"/>
           <w:lang w:eastAsia="pt-PT"/>
         </w:rPr>
       </w:pPr>
-      <w:r>
-        <w:rPr>
-          <w:rFonts w:ascii="Consolas" w:eastAsia="Times New Roman" w:hAnsi="Consolas" w:cs="Times New Roman"/>
-          <w:color w:val="9CDCFE"/>
-          <w:sz w:val="24"/>
-          <w:szCs w:val="24"/>
-          <w:lang w:eastAsia="pt-PT"/>
-        </w:rPr>
-        <w:t>num1</w:t>
-      </w:r>
-      <w:r>
-        <w:rPr>
-          <w:rFonts w:ascii="Consolas" w:eastAsia="Times New Roman" w:hAnsi="Consolas" w:cs="Times New Roman"/>
-          <w:color w:val="D4D4D4"/>
-          <w:sz w:val="24"/>
-          <w:szCs w:val="24"/>
-          <w:lang w:eastAsia="pt-PT"/>
-        </w:rPr>
-        <w:t xml:space="preserve">-- </w:t>
-      </w:r>
-      <w:r>
-        <w:rPr>
-          <w:rFonts w:ascii="Consolas" w:eastAsia="Times New Roman" w:hAnsi="Consolas" w:cs="Times New Roman"/>
-          <w:color w:val="6A9955"/>
-          <w:sz w:val="24"/>
-          <w:szCs w:val="24"/>
-          <w:lang w:eastAsia="pt-PT"/>
-        </w:rPr>
-        <w:t>// decrementa/diminui 1 da variável</w:t>
-      </w:r>
     </w:p>
     <w:p>
       <w:pPr>
@@ -3280,6 +4165,505 @@
           <w:lang w:eastAsia="pt-PT"/>
         </w:rPr>
       </w:pPr>
+    </w:p>
+    <w:p>
+      <w:pPr>
+        <w:shd w:val="clear" w:color="auto" w:fill="1E1E1E"/>
+        <w:spacing w:after="0" w:line="405" w:lineRule="atLeast"/>
+        <w:rPr>
+          <w:rFonts w:ascii="Consolas" w:eastAsia="Times New Roman" w:hAnsi="Consolas" w:cs="Times New Roman"/>
+          <w:color w:val="D4D4D4"/>
+          <w:sz w:val="24"/>
+          <w:szCs w:val="24"/>
+          <w:lang w:eastAsia="pt-PT"/>
+        </w:rPr>
+      </w:pPr>
+      <w:proofErr w:type="spellStart"/>
+      <w:r>
+        <w:rPr>
+          <w:rFonts w:ascii="Consolas" w:eastAsia="Times New Roman" w:hAnsi="Consolas" w:cs="Times New Roman"/>
+          <w:color w:val="569CD6"/>
+          <w:sz w:val="24"/>
+          <w:szCs w:val="24"/>
+          <w:lang w:eastAsia="pt-PT"/>
+        </w:rPr>
+        <w:t>let</w:t>
+      </w:r>
+      <w:proofErr w:type="spellEnd"/>
+      <w:r>
+        <w:rPr>
+          <w:rFonts w:ascii="Consolas" w:eastAsia="Times New Roman" w:hAnsi="Consolas" w:cs="Times New Roman"/>
+          <w:color w:val="D4D4D4"/>
+          <w:sz w:val="24"/>
+          <w:szCs w:val="24"/>
+          <w:lang w:eastAsia="pt-PT"/>
+        </w:rPr>
+        <w:t xml:space="preserve"> </w:t>
+      </w:r>
+      <w:r>
+        <w:rPr>
+          <w:rFonts w:ascii="Consolas" w:eastAsia="Times New Roman" w:hAnsi="Consolas" w:cs="Times New Roman"/>
+          <w:color w:val="9CDCFE"/>
+          <w:sz w:val="24"/>
+          <w:szCs w:val="24"/>
+          <w:lang w:eastAsia="pt-PT"/>
+        </w:rPr>
+        <w:t>nome</w:t>
+      </w:r>
+      <w:r>
+        <w:rPr>
+          <w:rFonts w:ascii="Consolas" w:eastAsia="Times New Roman" w:hAnsi="Consolas" w:cs="Times New Roman"/>
+          <w:color w:val="D4D4D4"/>
+          <w:sz w:val="24"/>
+          <w:szCs w:val="24"/>
+          <w:lang w:eastAsia="pt-PT"/>
+        </w:rPr>
+        <w:t xml:space="preserve"> = (</w:t>
+      </w:r>
+      <w:r>
+        <w:rPr>
+          <w:rFonts w:ascii="Consolas" w:eastAsia="Times New Roman" w:hAnsi="Consolas" w:cs="Times New Roman"/>
+          <w:color w:val="CE9178"/>
+          <w:sz w:val="24"/>
+          <w:szCs w:val="24"/>
+          <w:lang w:eastAsia="pt-PT"/>
+        </w:rPr>
+        <w:t>'Marcelo'</w:t>
+      </w:r>
+      <w:r>
+        <w:rPr>
+          <w:rFonts w:ascii="Consolas" w:eastAsia="Times New Roman" w:hAnsi="Consolas" w:cs="Times New Roman"/>
+          <w:color w:val="D4D4D4"/>
+          <w:sz w:val="24"/>
+          <w:szCs w:val="24"/>
+          <w:lang w:eastAsia="pt-PT"/>
+        </w:rPr>
+        <w:t xml:space="preserve">) </w:t>
+      </w:r>
+      <w:r>
+        <w:rPr>
+          <w:rFonts w:ascii="Consolas" w:eastAsia="Times New Roman" w:hAnsi="Consolas" w:cs="Times New Roman"/>
+          <w:color w:val="6A9955"/>
+          <w:sz w:val="24"/>
+          <w:szCs w:val="24"/>
+          <w:lang w:eastAsia="pt-PT"/>
+        </w:rPr>
+        <w:t xml:space="preserve">// Let declara uma </w:t>
+      </w:r>
+      <w:r>
+        <w:rPr>
+          <w:rFonts w:ascii="Consolas" w:eastAsia="Times New Roman" w:hAnsi="Consolas" w:cs="Times New Roman"/>
+          <w:color w:val="6A9955"/>
+          <w:sz w:val="24"/>
+          <w:szCs w:val="24"/>
+          <w:lang w:eastAsia="pt-PT"/>
+        </w:rPr>
+        <w:t>variável</w:t>
+      </w:r>
+      <w:r>
+        <w:rPr>
+          <w:rFonts w:ascii="Consolas" w:eastAsia="Times New Roman" w:hAnsi="Consolas" w:cs="Times New Roman"/>
+          <w:color w:val="6A9955"/>
+          <w:sz w:val="24"/>
+          <w:szCs w:val="24"/>
+          <w:lang w:eastAsia="pt-PT"/>
+        </w:rPr>
+        <w:t xml:space="preserve">, </w:t>
+      </w:r>
+      <w:r>
+        <w:rPr>
+          <w:rFonts w:ascii="Consolas" w:eastAsia="Times New Roman" w:hAnsi="Consolas" w:cs="Times New Roman"/>
+          <w:color w:val="6A9955"/>
+          <w:sz w:val="24"/>
+          <w:szCs w:val="24"/>
+          <w:lang w:eastAsia="pt-PT"/>
+        </w:rPr>
+        <w:t>mais segura</w:t>
+      </w:r>
+      <w:r>
+        <w:rPr>
+          <w:rFonts w:ascii="Consolas" w:eastAsia="Times New Roman" w:hAnsi="Consolas" w:cs="Times New Roman"/>
+          <w:color w:val="6A9955"/>
+          <w:sz w:val="24"/>
+          <w:szCs w:val="24"/>
+          <w:lang w:eastAsia="pt-PT"/>
+        </w:rPr>
+        <w:t xml:space="preserve"> e usada que var</w:t>
+      </w:r>
+    </w:p>
+    <w:p>
+      <w:pPr>
+        <w:shd w:val="clear" w:color="auto" w:fill="1E1E1E"/>
+        <w:spacing w:after="0" w:line="405" w:lineRule="atLeast"/>
+        <w:rPr>
+          <w:rFonts w:ascii="Consolas" w:eastAsia="Times New Roman" w:hAnsi="Consolas" w:cs="Times New Roman"/>
+          <w:color w:val="D4D4D4"/>
+          <w:sz w:val="24"/>
+          <w:szCs w:val="24"/>
+          <w:lang w:eastAsia="pt-PT"/>
+        </w:rPr>
+      </w:pPr>
+      <w:proofErr w:type="spellStart"/>
+      <w:r>
+        <w:rPr>
+          <w:rFonts w:ascii="Consolas" w:eastAsia="Times New Roman" w:hAnsi="Consolas" w:cs="Times New Roman"/>
+          <w:color w:val="569CD6"/>
+          <w:sz w:val="24"/>
+          <w:szCs w:val="24"/>
+          <w:lang w:eastAsia="pt-PT"/>
+        </w:rPr>
+        <w:t>const</w:t>
+      </w:r>
+      <w:proofErr w:type="spellEnd"/>
+      <w:r>
+        <w:rPr>
+          <w:rFonts w:ascii="Consolas" w:eastAsia="Times New Roman" w:hAnsi="Consolas" w:cs="Times New Roman"/>
+          <w:color w:val="D4D4D4"/>
+          <w:sz w:val="24"/>
+          <w:szCs w:val="24"/>
+          <w:lang w:eastAsia="pt-PT"/>
+        </w:rPr>
+        <w:t xml:space="preserve"> </w:t>
+      </w:r>
+      <w:r>
+        <w:rPr>
+          <w:rFonts w:ascii="Consolas" w:eastAsia="Times New Roman" w:hAnsi="Consolas" w:cs="Times New Roman"/>
+          <w:color w:val="4FC1FF"/>
+          <w:sz w:val="24"/>
+          <w:szCs w:val="24"/>
+          <w:lang w:eastAsia="pt-PT"/>
+        </w:rPr>
+        <w:t>curso</w:t>
+      </w:r>
+      <w:r>
+        <w:rPr>
+          <w:rFonts w:ascii="Consolas" w:eastAsia="Times New Roman" w:hAnsi="Consolas" w:cs="Times New Roman"/>
+          <w:color w:val="D4D4D4"/>
+          <w:sz w:val="24"/>
+          <w:szCs w:val="24"/>
+          <w:lang w:eastAsia="pt-PT"/>
+        </w:rPr>
+        <w:t>=</w:t>
+      </w:r>
+      <w:r>
+        <w:rPr>
+          <w:rFonts w:ascii="Consolas" w:eastAsia="Times New Roman" w:hAnsi="Consolas" w:cs="Times New Roman"/>
+          <w:color w:val="CE9178"/>
+          <w:sz w:val="24"/>
+          <w:szCs w:val="24"/>
+          <w:lang w:eastAsia="pt-PT"/>
+        </w:rPr>
+        <w:t>'JavaScript'</w:t>
+      </w:r>
+      <w:r>
+        <w:rPr>
+          <w:rFonts w:ascii="Consolas" w:eastAsia="Times New Roman" w:hAnsi="Consolas" w:cs="Times New Roman"/>
+          <w:color w:val="D4D4D4"/>
+          <w:sz w:val="24"/>
+          <w:szCs w:val="24"/>
+          <w:lang w:eastAsia="pt-PT"/>
+        </w:rPr>
+        <w:t xml:space="preserve"> </w:t>
+      </w:r>
+      <w:r>
+        <w:rPr>
+          <w:rFonts w:ascii="Consolas" w:eastAsia="Times New Roman" w:hAnsi="Consolas" w:cs="Times New Roman"/>
+          <w:color w:val="6A9955"/>
+          <w:sz w:val="24"/>
+          <w:szCs w:val="24"/>
+          <w:lang w:eastAsia="pt-PT"/>
+        </w:rPr>
+        <w:t>// Variável constante, não consegue mudar o valor</w:t>
+      </w:r>
+    </w:p>
+    <w:p>
+      <w:pPr>
+        <w:shd w:val="clear" w:color="auto" w:fill="1E1E1E"/>
+        <w:spacing w:after="0" w:line="405" w:lineRule="atLeast"/>
+        <w:rPr>
+          <w:rFonts w:ascii="Consolas" w:eastAsia="Times New Roman" w:hAnsi="Consolas" w:cs="Times New Roman"/>
+          <w:color w:val="6A9955"/>
+          <w:sz w:val="24"/>
+          <w:szCs w:val="24"/>
+          <w:lang w:eastAsia="pt-PT"/>
+        </w:rPr>
+      </w:pPr>
+      <w:r>
+        <w:rPr>
+          <w:rFonts w:ascii="Consolas" w:eastAsia="Times New Roman" w:hAnsi="Consolas" w:cs="Times New Roman"/>
+          <w:color w:val="9CDCFE"/>
+          <w:sz w:val="24"/>
+          <w:szCs w:val="24"/>
+          <w:lang w:eastAsia="pt-PT"/>
+        </w:rPr>
+        <w:t>console</w:t>
+      </w:r>
+      <w:r>
+        <w:rPr>
+          <w:rFonts w:ascii="Consolas" w:eastAsia="Times New Roman" w:hAnsi="Consolas" w:cs="Times New Roman"/>
+          <w:color w:val="D4D4D4"/>
+          <w:sz w:val="24"/>
+          <w:szCs w:val="24"/>
+          <w:lang w:eastAsia="pt-PT"/>
+        </w:rPr>
+        <w:t>.</w:t>
+      </w:r>
+      <w:r>
+        <w:rPr>
+          <w:rFonts w:ascii="Consolas" w:eastAsia="Times New Roman" w:hAnsi="Consolas" w:cs="Times New Roman"/>
+          <w:color w:val="DCDCAA"/>
+          <w:sz w:val="24"/>
+          <w:szCs w:val="24"/>
+          <w:lang w:eastAsia="pt-PT"/>
+        </w:rPr>
+        <w:t>log</w:t>
+      </w:r>
+      <w:r>
+        <w:rPr>
+          <w:rFonts w:ascii="Consolas" w:eastAsia="Times New Roman" w:hAnsi="Consolas" w:cs="Times New Roman"/>
+          <w:color w:val="D4D4D4"/>
+          <w:sz w:val="24"/>
+          <w:szCs w:val="24"/>
+          <w:lang w:eastAsia="pt-PT"/>
+        </w:rPr>
+        <w:t>(</w:t>
+      </w:r>
+      <w:r>
+        <w:rPr>
+          <w:rFonts w:ascii="Consolas" w:eastAsia="Times New Roman" w:hAnsi="Consolas" w:cs="Times New Roman"/>
+          <w:color w:val="4FC1FF"/>
+          <w:sz w:val="24"/>
+          <w:szCs w:val="24"/>
+          <w:lang w:eastAsia="pt-PT"/>
+        </w:rPr>
+        <w:t>curso</w:t>
+      </w:r>
+      <w:r>
+        <w:rPr>
+          <w:rFonts w:ascii="Consolas" w:eastAsia="Times New Roman" w:hAnsi="Consolas" w:cs="Times New Roman"/>
+          <w:color w:val="D4D4D4"/>
+          <w:sz w:val="24"/>
+          <w:szCs w:val="24"/>
+          <w:lang w:eastAsia="pt-PT"/>
+        </w:rPr>
+        <w:t xml:space="preserve">) </w:t>
+      </w:r>
+      <w:r>
+        <w:rPr>
+          <w:rFonts w:ascii="Consolas" w:eastAsia="Times New Roman" w:hAnsi="Consolas" w:cs="Times New Roman"/>
+          <w:color w:val="6A9955"/>
+          <w:sz w:val="24"/>
+          <w:szCs w:val="24"/>
+          <w:lang w:eastAsia="pt-PT"/>
+        </w:rPr>
+        <w:t>// Comando para imprimir na tela</w:t>
+      </w:r>
+    </w:p>
+    <w:p>
+      <w:pPr>
+        <w:shd w:val="clear" w:color="auto" w:fill="1E1E1E"/>
+        <w:spacing w:after="0" w:line="405" w:lineRule="atLeast"/>
+        <w:rPr>
+          <w:rFonts w:ascii="Consolas" w:eastAsia="Times New Roman" w:hAnsi="Consolas" w:cs="Times New Roman"/>
+          <w:color w:val="6A9955"/>
+          <w:sz w:val="24"/>
+          <w:szCs w:val="24"/>
+          <w:lang w:eastAsia="pt-PT"/>
+        </w:rPr>
+      </w:pPr>
+      <w:proofErr w:type="spellStart"/>
+      <w:r>
+        <w:rPr>
+          <w:rFonts w:ascii="Consolas" w:eastAsia="Times New Roman" w:hAnsi="Consolas" w:cs="Times New Roman"/>
+          <w:color w:val="9CDCFE"/>
+          <w:sz w:val="24"/>
+          <w:szCs w:val="24"/>
+          <w:lang w:eastAsia="pt-PT"/>
+        </w:rPr>
+        <w:t>r</w:t>
+      </w:r>
+      <w:r>
+        <w:rPr>
+          <w:rFonts w:ascii="Consolas" w:eastAsia="Times New Roman" w:hAnsi="Consolas" w:cs="Times New Roman"/>
+          <w:color w:val="9CDCFE"/>
+          <w:sz w:val="24"/>
+          <w:szCs w:val="24"/>
+          <w:lang w:eastAsia="pt-PT"/>
+        </w:rPr>
+        <w:t>es</w:t>
+      </w:r>
+      <w:proofErr w:type="spellEnd"/>
+      <w:r>
+        <w:rPr>
+          <w:rFonts w:ascii="Consolas" w:eastAsia="Times New Roman" w:hAnsi="Consolas" w:cs="Times New Roman"/>
+          <w:color w:val="D4D4D4"/>
+          <w:sz w:val="24"/>
+          <w:szCs w:val="24"/>
+          <w:lang w:eastAsia="pt-PT"/>
+        </w:rPr>
+        <w:t>=</w:t>
+      </w:r>
+      <w:r>
+        <w:rPr>
+          <w:rFonts w:ascii="Consolas" w:eastAsia="Times New Roman" w:hAnsi="Consolas" w:cs="Times New Roman"/>
+          <w:color w:val="9CDCFE"/>
+          <w:sz w:val="24"/>
+          <w:szCs w:val="24"/>
+          <w:lang w:eastAsia="pt-PT"/>
+        </w:rPr>
+        <w:t>num1</w:t>
+      </w:r>
+      <w:r>
+        <w:rPr>
+          <w:rFonts w:ascii="Consolas" w:eastAsia="Times New Roman" w:hAnsi="Consolas" w:cs="Times New Roman"/>
+          <w:color w:val="D4D4D4"/>
+          <w:sz w:val="24"/>
+          <w:szCs w:val="24"/>
+          <w:lang w:eastAsia="pt-PT"/>
+        </w:rPr>
+        <w:t>%</w:t>
+      </w:r>
+      <w:r>
+        <w:rPr>
+          <w:rFonts w:ascii="Consolas" w:eastAsia="Times New Roman" w:hAnsi="Consolas" w:cs="Times New Roman"/>
+          <w:color w:val="9CDCFE"/>
+          <w:sz w:val="24"/>
+          <w:szCs w:val="24"/>
+          <w:lang w:eastAsia="pt-PT"/>
+        </w:rPr>
+        <w:t>num2</w:t>
+      </w:r>
+      <w:r>
+        <w:rPr>
+          <w:rFonts w:ascii="Consolas" w:eastAsia="Times New Roman" w:hAnsi="Consolas" w:cs="Times New Roman"/>
+          <w:color w:val="D4D4D4"/>
+          <w:sz w:val="24"/>
+          <w:szCs w:val="24"/>
+          <w:lang w:eastAsia="pt-PT"/>
+        </w:rPr>
+        <w:t xml:space="preserve"> </w:t>
+      </w:r>
+      <w:r>
+        <w:rPr>
+          <w:rFonts w:ascii="Consolas" w:eastAsia="Times New Roman" w:hAnsi="Consolas" w:cs="Times New Roman"/>
+          <w:color w:val="6A9955"/>
+          <w:sz w:val="24"/>
+          <w:szCs w:val="24"/>
+          <w:lang w:eastAsia="pt-PT"/>
+        </w:rPr>
+        <w:t>// o resultado é o resto da divisão %=</w:t>
+      </w:r>
+      <w:proofErr w:type="spellStart"/>
+      <w:r>
+        <w:rPr>
+          <w:rFonts w:ascii="Consolas" w:eastAsia="Times New Roman" w:hAnsi="Consolas" w:cs="Times New Roman"/>
+          <w:color w:val="6A9955"/>
+          <w:sz w:val="24"/>
+          <w:szCs w:val="24"/>
+          <w:lang w:eastAsia="pt-PT"/>
+        </w:rPr>
+        <w:t>mode</w:t>
+      </w:r>
+      <w:proofErr w:type="spellEnd"/>
+    </w:p>
+    <w:p>
+      <w:pPr>
+        <w:shd w:val="clear" w:color="auto" w:fill="1E1E1E"/>
+        <w:spacing w:after="0" w:line="405" w:lineRule="atLeast"/>
+        <w:rPr>
+          <w:rFonts w:ascii="Consolas" w:eastAsia="Times New Roman" w:hAnsi="Consolas" w:cs="Times New Roman"/>
+          <w:color w:val="6A9955"/>
+          <w:sz w:val="24"/>
+          <w:szCs w:val="24"/>
+          <w:lang w:eastAsia="pt-PT"/>
+        </w:rPr>
+      </w:pPr>
+      <w:r>
+        <w:rPr>
+          <w:rFonts w:ascii="Consolas" w:eastAsia="Times New Roman" w:hAnsi="Consolas" w:cs="Times New Roman"/>
+          <w:color w:val="9CDCFE"/>
+          <w:sz w:val="24"/>
+          <w:szCs w:val="24"/>
+          <w:lang w:eastAsia="pt-PT"/>
+        </w:rPr>
+        <w:t>num1</w:t>
+      </w:r>
+      <w:r>
+        <w:rPr>
+          <w:rFonts w:ascii="Consolas" w:eastAsia="Times New Roman" w:hAnsi="Consolas" w:cs="Times New Roman"/>
+          <w:color w:val="D4D4D4"/>
+          <w:sz w:val="24"/>
+          <w:szCs w:val="24"/>
+          <w:lang w:eastAsia="pt-PT"/>
+        </w:rPr>
+        <w:t xml:space="preserve">++ </w:t>
+      </w:r>
+      <w:r>
+        <w:rPr>
+          <w:rFonts w:ascii="Consolas" w:eastAsia="Times New Roman" w:hAnsi="Consolas" w:cs="Times New Roman"/>
+          <w:color w:val="6A9955"/>
+          <w:sz w:val="24"/>
+          <w:szCs w:val="24"/>
+          <w:lang w:eastAsia="pt-PT"/>
+        </w:rPr>
+        <w:t>// incrementa/soma mais 1 a variável</w:t>
+      </w:r>
+    </w:p>
+    <w:p>
+      <w:pPr>
+        <w:shd w:val="clear" w:color="auto" w:fill="1E1E1E"/>
+        <w:spacing w:after="0" w:line="405" w:lineRule="atLeast"/>
+        <w:rPr>
+          <w:rFonts w:ascii="Consolas" w:eastAsia="Times New Roman" w:hAnsi="Consolas" w:cs="Times New Roman"/>
+          <w:color w:val="6A9955"/>
+          <w:sz w:val="24"/>
+          <w:szCs w:val="24"/>
+          <w:lang w:eastAsia="pt-PT"/>
+        </w:rPr>
+      </w:pPr>
+      <w:r>
+        <w:rPr>
+          <w:rFonts w:ascii="Consolas" w:eastAsia="Times New Roman" w:hAnsi="Consolas" w:cs="Times New Roman"/>
+          <w:color w:val="9CDCFE"/>
+          <w:sz w:val="24"/>
+          <w:szCs w:val="24"/>
+          <w:lang w:eastAsia="pt-PT"/>
+        </w:rPr>
+        <w:t>num1</w:t>
+      </w:r>
+      <w:r>
+        <w:rPr>
+          <w:rFonts w:ascii="Consolas" w:eastAsia="Times New Roman" w:hAnsi="Consolas" w:cs="Times New Roman"/>
+          <w:color w:val="D4D4D4"/>
+          <w:sz w:val="24"/>
+          <w:szCs w:val="24"/>
+          <w:lang w:eastAsia="pt-PT"/>
+        </w:rPr>
+        <w:t xml:space="preserve">-- </w:t>
+      </w:r>
+      <w:r>
+        <w:rPr>
+          <w:rFonts w:ascii="Consolas" w:eastAsia="Times New Roman" w:hAnsi="Consolas" w:cs="Times New Roman"/>
+          <w:color w:val="6A9955"/>
+          <w:sz w:val="24"/>
+          <w:szCs w:val="24"/>
+          <w:lang w:eastAsia="pt-PT"/>
+        </w:rPr>
+        <w:t>// decrementa/diminui 1 da variável</w:t>
+      </w:r>
+    </w:p>
+    <w:p>
+      <w:pPr>
+        <w:shd w:val="clear" w:color="auto" w:fill="1E1E1E"/>
+        <w:spacing w:after="0" w:line="405" w:lineRule="atLeast"/>
+        <w:rPr>
+          <w:rFonts w:ascii="Consolas" w:eastAsia="Times New Roman" w:hAnsi="Consolas" w:cs="Times New Roman"/>
+          <w:color w:val="D4D4D4"/>
+          <w:sz w:val="24"/>
+          <w:szCs w:val="24"/>
+          <w:lang w:eastAsia="pt-PT"/>
+        </w:rPr>
+      </w:pPr>
       <w:r>
         <w:rPr>
           <w:rFonts w:ascii="Consolas" w:eastAsia="Times New Roman" w:hAnsi="Consolas" w:cs="Times New Roman"/>
@@ -4476,47 +5860,7 @@
           <w:szCs w:val="24"/>
           <w:lang w:eastAsia="pt-PT"/>
         </w:rPr>
-        <w:t xml:space="preserve"> -&gt; </w:t>
-      </w:r>
-      <w:r>
-        <w:rPr>
-          <w:rFonts w:ascii="Consolas" w:eastAsia="Times New Roman" w:hAnsi="Consolas" w:cs="Times New Roman"/>
-          <w:color w:val="6A9955"/>
-          <w:sz w:val="24"/>
-          <w:szCs w:val="24"/>
-          <w:lang w:eastAsia="pt-PT"/>
-        </w:rPr>
-        <w:t>troca</w:t>
-      </w:r>
-      <w:r>
-        <w:rPr>
-          <w:rFonts w:ascii="Consolas" w:eastAsia="Times New Roman" w:hAnsi="Consolas" w:cs="Times New Roman"/>
-          <w:color w:val="6A9955"/>
-          <w:sz w:val="24"/>
-          <w:szCs w:val="24"/>
-          <w:lang w:eastAsia="pt-PT"/>
-        </w:rPr>
-        <w:t xml:space="preserve"> o ponto </w:t>
-      </w:r>
-      <w:r>
-        <w:rPr>
-          <w:rFonts w:ascii="Consolas" w:eastAsia="Times New Roman" w:hAnsi="Consolas" w:cs="Times New Roman"/>
-          <w:color w:val="6A9955"/>
-          <w:sz w:val="24"/>
-          <w:szCs w:val="24"/>
-          <w:lang w:eastAsia="pt-PT"/>
-        </w:rPr>
-        <w:t>pela</w:t>
-      </w:r>
-      <w:r>
-        <w:rPr>
-          <w:rFonts w:ascii="Consolas" w:eastAsia="Times New Roman" w:hAnsi="Consolas" w:cs="Times New Roman"/>
-          <w:color w:val="6A9955"/>
-          <w:sz w:val="24"/>
-          <w:szCs w:val="24"/>
-          <w:lang w:eastAsia="pt-PT"/>
-        </w:rPr>
-        <w:t xml:space="preserve"> virgula.</w:t>
+        <w:t xml:space="preserve"> -&gt; troca o ponto pela virgula.</w:t>
       </w:r>
     </w:p>
     <w:p>

</xml_diff>